<commit_message>
Create Dtat.Seedwork.Abstractions Class Library!
</commit_message>
<xml_diff>
--- a/Server/Documents/Workshop.docx
+++ b/Server/Documents/Workshop.docx
@@ -69,6 +69,37 @@
         <w:bidi/>
         <w:jc w:val="both"/>
         <w:rPr>
+          <w:rFonts w:ascii="Tahoma" w:hAnsi="Tahoma" w:cs="Tahoma" w:hint="cs"/>
+          <w:sz w:val="24"/>
+          <w:szCs w:val="24"/>
+          <w:lang w:bidi="fa-IR"/>
+        </w:rPr>
+      </w:pPr>
+      <w:r>
+        <w:rPr>
+          <w:rFonts w:ascii="Tahoma" w:hAnsi="Tahoma" w:cs="Tahoma" w:hint="cs"/>
+          <w:sz w:val="24"/>
+          <w:szCs w:val="24"/>
+          <w:rtl/>
+          <w:lang w:bidi="fa-IR"/>
+        </w:rPr>
+        <w:t xml:space="preserve">توضیح در خصوص کلمه </w:t>
+      </w:r>
+      <w:r>
+        <w:rPr>
+          <w:rFonts w:ascii="Tahoma" w:hAnsi="Tahoma" w:cs="Tahoma"/>
+          <w:sz w:val="24"/>
+          <w:szCs w:val="24"/>
+          <w:lang w:bidi="fa-IR"/>
+        </w:rPr>
+        <w:t>Same Page</w:t>
+      </w:r>
+    </w:p>
+    <w:p>
+      <w:pPr>
+        <w:bidi/>
+        <w:jc w:val="both"/>
+        <w:rPr>
           <w:rFonts w:ascii="Tahoma" w:hAnsi="Tahoma" w:cs="Tahoma"/>
           <w:sz w:val="24"/>
           <w:szCs w:val="24"/>
@@ -116,19 +147,134 @@
     </w:p>
     <w:p>
       <w:pPr>
-        <w:bidi/>
-        <w:jc w:val="both"/>
-        <w:rPr>
-          <w:rFonts w:ascii="Tahoma" w:hAnsi="Tahoma" w:cs="Tahoma"/>
-          <w:sz w:val="24"/>
-          <w:szCs w:val="24"/>
-          <w:rtl/>
-          <w:lang w:bidi="fa-IR"/>
-        </w:rPr>
-      </w:pPr>
-    </w:p>
-    <w:p>
-      <w:pPr>
+        <w:jc w:val="both"/>
+        <w:rPr>
+          <w:rFonts w:ascii="Tahoma" w:hAnsi="Tahoma" w:cs="Tahoma"/>
+          <w:sz w:val="24"/>
+          <w:szCs w:val="24"/>
+          <w:lang w:bidi="fa-IR"/>
+        </w:rPr>
+      </w:pPr>
+      <w:r>
+        <w:rPr>
+          <w:rFonts w:ascii="Tahoma" w:hAnsi="Tahoma" w:cs="Tahoma"/>
+          <w:sz w:val="24"/>
+          <w:szCs w:val="24"/>
+          <w:lang w:bidi="fa-IR"/>
+        </w:rPr>
+        <w:t>1, 2, 3, 5, 8, 13, …</w:t>
+      </w:r>
+    </w:p>
+    <w:p>
+      <w:pPr>
+        <w:bidi/>
+        <w:jc w:val="both"/>
+        <w:rPr>
+          <w:rFonts w:ascii="Tahoma" w:hAnsi="Tahoma" w:cs="Tahoma"/>
+          <w:sz w:val="24"/>
+          <w:szCs w:val="24"/>
+          <w:lang w:bidi="fa-IR"/>
+        </w:rPr>
+      </w:pPr>
+      <w:r>
+        <w:rPr>
+          <w:rFonts w:ascii="Tahoma" w:hAnsi="Tahoma" w:cs="Tahoma" w:hint="cs"/>
+          <w:sz w:val="24"/>
+          <w:szCs w:val="24"/>
+          <w:rtl/>
+          <w:lang w:bidi="fa-IR"/>
+        </w:rPr>
+        <w:t xml:space="preserve">زمان جلسات </w:t>
+      </w:r>
+      <w:r>
+        <w:rPr>
+          <w:rFonts w:ascii="Tahoma" w:hAnsi="Tahoma" w:cs="Tahoma"/>
+          <w:sz w:val="24"/>
+          <w:szCs w:val="24"/>
+          <w:lang w:bidi="fa-IR"/>
+        </w:rPr>
+        <w:t>Grooming</w:t>
+      </w:r>
+      <w:r>
+        <w:rPr>
+          <w:rFonts w:ascii="Tahoma" w:hAnsi="Tahoma" w:cs="Tahoma" w:hint="cs"/>
+          <w:sz w:val="24"/>
+          <w:szCs w:val="24"/>
+          <w:rtl/>
+          <w:lang w:bidi="fa-IR"/>
+        </w:rPr>
+        <w:t xml:space="preserve"> معمولا استانداردی ندارد!</w:t>
+      </w:r>
+    </w:p>
+    <w:p>
+      <w:pPr>
+        <w:bidi/>
+        <w:jc w:val="both"/>
+        <w:rPr>
+          <w:rFonts w:ascii="Tahoma" w:hAnsi="Tahoma" w:cs="Tahoma" w:hint="cs"/>
+          <w:sz w:val="24"/>
+          <w:szCs w:val="24"/>
+          <w:rtl/>
+          <w:lang w:bidi="fa-IR"/>
+        </w:rPr>
+      </w:pPr>
+      <w:r>
+        <w:rPr>
+          <w:rFonts w:ascii="Tahoma" w:hAnsi="Tahoma" w:cs="Tahoma" w:hint="cs"/>
+          <w:sz w:val="24"/>
+          <w:szCs w:val="24"/>
+          <w:rtl/>
+          <w:lang w:bidi="fa-IR"/>
+        </w:rPr>
+        <w:t xml:space="preserve">زمان </w:t>
+      </w:r>
+      <w:r>
+        <w:rPr>
+          <w:rFonts w:ascii="Tahoma" w:hAnsi="Tahoma" w:cs="Tahoma"/>
+          <w:sz w:val="24"/>
+          <w:szCs w:val="24"/>
+          <w:lang w:bidi="fa-IR"/>
+        </w:rPr>
+        <w:t>Planning</w:t>
+      </w:r>
+      <w:r>
+        <w:rPr>
+          <w:rFonts w:ascii="Tahoma" w:hAnsi="Tahoma" w:cs="Tahoma" w:hint="cs"/>
+          <w:sz w:val="24"/>
+          <w:szCs w:val="24"/>
+          <w:rtl/>
+          <w:lang w:bidi="fa-IR"/>
+        </w:rPr>
+        <w:t xml:space="preserve"> به ازای هر هفته</w:t>
+      </w:r>
+      <w:r>
+        <w:rPr>
+          <w:rFonts w:ascii="Tahoma" w:hAnsi="Tahoma" w:cs="Tahoma" w:hint="cs"/>
+          <w:sz w:val="24"/>
+          <w:szCs w:val="24"/>
+          <w:rtl/>
+          <w:lang w:bidi="fa-IR"/>
+        </w:rPr>
+        <w:t xml:space="preserve"> اسپرینت</w:t>
+      </w:r>
+      <w:r>
+        <w:rPr>
+          <w:rFonts w:ascii="Tahoma" w:hAnsi="Tahoma" w:cs="Tahoma" w:hint="cs"/>
+          <w:sz w:val="24"/>
+          <w:szCs w:val="24"/>
+          <w:rtl/>
+          <w:lang w:bidi="fa-IR"/>
+        </w:rPr>
+        <w:t>، حداکثر ۲ ساعت!</w:t>
+      </w:r>
+    </w:p>
+    <w:p>
+      <w:pPr>
+        <w:pStyle w:val="ListParagraph"/>
+        <w:numPr>
+          <w:ilvl w:val="0"/>
+          <w:numId w:val="1"/>
+        </w:numPr>
         <w:bidi/>
         <w:jc w:val="both"/>
         <w:rPr>
@@ -152,13 +298,17 @@
     </w:p>
     <w:p>
       <w:pPr>
-        <w:bidi/>
-        <w:jc w:val="both"/>
-        <w:rPr>
-          <w:rFonts w:ascii="Tahoma" w:hAnsi="Tahoma" w:cs="Tahoma"/>
-          <w:sz w:val="24"/>
-          <w:szCs w:val="24"/>
-          <w:rtl/>
+        <w:pStyle w:val="ListParagraph"/>
+        <w:numPr>
+          <w:ilvl w:val="0"/>
+          <w:numId w:val="1"/>
+        </w:numPr>
+        <w:bidi/>
+        <w:jc w:val="both"/>
+        <w:rPr>
+          <w:rFonts w:ascii="Tahoma" w:hAnsi="Tahoma" w:cs="Tahoma"/>
+          <w:sz w:val="24"/>
+          <w:szCs w:val="24"/>
           <w:lang w:bidi="fa-IR"/>
         </w:rPr>
       </w:pPr>
@@ -175,329 +325,15 @@
     </w:p>
     <w:p>
       <w:pPr>
-        <w:bidi/>
-        <w:jc w:val="both"/>
-        <w:rPr>
-          <w:rFonts w:ascii="Tahoma" w:hAnsi="Tahoma" w:cs="Tahoma"/>
-          <w:sz w:val="24"/>
-          <w:szCs w:val="24"/>
-          <w:rtl/>
-          <w:lang w:bidi="fa-IR"/>
-        </w:rPr>
-      </w:pPr>
-      <w:r>
-        <w:rPr>
-          <w:rFonts w:ascii="Tahoma" w:hAnsi="Tahoma" w:cs="Tahoma" w:hint="cs"/>
-          <w:sz w:val="24"/>
-          <w:szCs w:val="24"/>
-          <w:rtl/>
-          <w:lang w:bidi="fa-IR"/>
-        </w:rPr>
-        <w:t>تغییر گذرواژه (توسط کاربر)</w:t>
-      </w:r>
-    </w:p>
-    <w:p>
-      <w:pPr>
-        <w:bidi/>
-        <w:jc w:val="both"/>
-        <w:rPr>
-          <w:rFonts w:ascii="Tahoma" w:hAnsi="Tahoma" w:cs="Tahoma"/>
-          <w:sz w:val="24"/>
-          <w:szCs w:val="24"/>
-          <w:rtl/>
-          <w:lang w:bidi="fa-IR"/>
-        </w:rPr>
-      </w:pPr>
-      <w:r>
-        <w:rPr>
-          <w:rFonts w:ascii="Tahoma" w:hAnsi="Tahoma" w:cs="Tahoma" w:hint="cs"/>
-          <w:sz w:val="24"/>
-          <w:szCs w:val="24"/>
-          <w:rtl/>
-          <w:lang w:bidi="fa-IR"/>
-        </w:rPr>
-        <w:t>تغییر گذرواژه (توسط ادمین)</w:t>
-      </w:r>
-    </w:p>
-    <w:p>
-      <w:pPr>
-        <w:bidi/>
-        <w:jc w:val="both"/>
-        <w:rPr>
-          <w:rFonts w:ascii="Tahoma" w:hAnsi="Tahoma" w:cs="Tahoma"/>
-          <w:sz w:val="24"/>
-          <w:szCs w:val="24"/>
-          <w:lang w:bidi="fa-IR"/>
-        </w:rPr>
-      </w:pPr>
-      <w:r>
-        <w:rPr>
-          <w:rFonts w:ascii="Tahoma" w:hAnsi="Tahoma" w:cs="Tahoma" w:hint="cs"/>
-          <w:sz w:val="24"/>
-          <w:szCs w:val="24"/>
-          <w:rtl/>
-          <w:lang w:bidi="fa-IR"/>
-        </w:rPr>
-        <w:t>حذف کاربر (توسط ادمین)</w:t>
-      </w:r>
-    </w:p>
-    <w:p>
-      <w:pPr>
-        <w:bidi/>
-        <w:jc w:val="both"/>
-        <w:rPr>
-          <w:rFonts w:ascii="Tahoma" w:hAnsi="Tahoma" w:cs="Tahoma"/>
-          <w:sz w:val="24"/>
-          <w:szCs w:val="24"/>
-          <w:rtl/>
-          <w:lang w:bidi="fa-IR"/>
-        </w:rPr>
-      </w:pPr>
-      <w:r>
-        <w:rPr>
-          <w:rFonts w:ascii="Tahoma" w:hAnsi="Tahoma" w:cs="Tahoma" w:hint="cs"/>
-          <w:sz w:val="24"/>
-          <w:szCs w:val="24"/>
-          <w:rtl/>
-          <w:lang w:bidi="fa-IR"/>
-        </w:rPr>
-        <w:t>نمایش پروفایل کاربر (به خود کاربر)</w:t>
-      </w:r>
-    </w:p>
-    <w:p>
-      <w:pPr>
-        <w:bidi/>
-        <w:jc w:val="both"/>
-        <w:rPr>
-          <w:rFonts w:ascii="Tahoma" w:hAnsi="Tahoma" w:cs="Tahoma"/>
-          <w:sz w:val="24"/>
-          <w:szCs w:val="24"/>
-          <w:rtl/>
-          <w:lang w:bidi="fa-IR"/>
-        </w:rPr>
-      </w:pPr>
-      <w:r>
-        <w:rPr>
-          <w:rFonts w:ascii="Tahoma" w:hAnsi="Tahoma" w:cs="Tahoma" w:hint="cs"/>
-          <w:sz w:val="24"/>
-          <w:szCs w:val="24"/>
-          <w:rtl/>
-          <w:lang w:bidi="fa-IR"/>
-        </w:rPr>
-        <w:t>نمایش پروفایل کاربر (به عموم) (در صورتی که پروفایل کاربر عمومی باشد)</w:t>
-      </w:r>
-    </w:p>
-    <w:p>
-      <w:pPr>
-        <w:bidi/>
-        <w:jc w:val="both"/>
-        <w:rPr>
-          <w:rFonts w:ascii="Tahoma" w:hAnsi="Tahoma" w:cs="Tahoma" w:hint="cs"/>
-          <w:sz w:val="24"/>
-          <w:szCs w:val="24"/>
-          <w:rtl/>
-          <w:lang w:bidi="fa-IR"/>
-        </w:rPr>
-      </w:pPr>
-      <w:r>
-        <w:rPr>
-          <w:rFonts w:ascii="Tahoma" w:hAnsi="Tahoma" w:cs="Tahoma" w:hint="cs"/>
-          <w:sz w:val="24"/>
-          <w:szCs w:val="24"/>
-          <w:rtl/>
-          <w:lang w:bidi="fa-IR"/>
-        </w:rPr>
-        <w:t>نمایش پروفایل کاربر (به ادمین)</w:t>
-      </w:r>
-    </w:p>
-    <w:p>
-      <w:pPr>
-        <w:bidi/>
-        <w:jc w:val="both"/>
-        <w:rPr>
-          <w:rFonts w:ascii="Tahoma" w:hAnsi="Tahoma" w:cs="Tahoma"/>
-          <w:sz w:val="24"/>
-          <w:szCs w:val="24"/>
-          <w:rtl/>
-          <w:lang w:bidi="fa-IR"/>
-        </w:rPr>
-      </w:pPr>
-    </w:p>
-    <w:p>
-      <w:pPr>
-        <w:bidi/>
-        <w:jc w:val="both"/>
-        <w:rPr>
-          <w:rFonts w:ascii="Tahoma" w:hAnsi="Tahoma" w:cs="Tahoma"/>
-          <w:sz w:val="24"/>
-          <w:szCs w:val="24"/>
-          <w:rtl/>
-          <w:lang w:bidi="fa-IR"/>
-        </w:rPr>
-      </w:pPr>
-      <w:r>
-        <w:rPr>
-          <w:rFonts w:ascii="Tahoma" w:hAnsi="Tahoma" w:cs="Tahoma" w:hint="cs"/>
-          <w:sz w:val="24"/>
-          <w:szCs w:val="24"/>
-          <w:rtl/>
-          <w:lang w:bidi="fa-IR"/>
-        </w:rPr>
-        <w:t xml:space="preserve">ایجاد جدول </w:t>
-      </w:r>
-      <w:proofErr w:type="spellStart"/>
-      <w:r>
-        <w:rPr>
-          <w:rFonts w:ascii="Tahoma" w:hAnsi="Tahoma" w:cs="Tahoma"/>
-          <w:sz w:val="24"/>
-          <w:szCs w:val="24"/>
-          <w:lang w:bidi="fa-IR"/>
-        </w:rPr>
-        <w:t>UserLogin</w:t>
-      </w:r>
-      <w:proofErr w:type="spellEnd"/>
-      <w:r>
-        <w:rPr>
-          <w:rFonts w:ascii="Tahoma" w:hAnsi="Tahoma" w:cs="Tahoma" w:hint="cs"/>
-          <w:sz w:val="24"/>
-          <w:szCs w:val="24"/>
-          <w:rtl/>
-          <w:lang w:bidi="fa-IR"/>
-        </w:rPr>
-        <w:t xml:space="preserve"> و ایجاد یک </w:t>
-      </w:r>
-      <w:r>
-        <w:rPr>
-          <w:rFonts w:ascii="Tahoma" w:hAnsi="Tahoma" w:cs="Tahoma"/>
-          <w:sz w:val="24"/>
-          <w:szCs w:val="24"/>
-          <w:lang w:bidi="fa-IR"/>
-        </w:rPr>
-        <w:t>Record</w:t>
-      </w:r>
-      <w:r>
-        <w:rPr>
-          <w:rFonts w:ascii="Tahoma" w:hAnsi="Tahoma" w:cs="Tahoma" w:hint="cs"/>
-          <w:sz w:val="24"/>
-          <w:szCs w:val="24"/>
-          <w:rtl/>
-          <w:lang w:bidi="fa-IR"/>
-        </w:rPr>
-        <w:t xml:space="preserve"> در آن در زمان </w:t>
-      </w:r>
-      <w:r>
-        <w:rPr>
-          <w:rFonts w:ascii="Tahoma" w:hAnsi="Tahoma" w:cs="Tahoma"/>
-          <w:sz w:val="24"/>
-          <w:szCs w:val="24"/>
-          <w:lang w:bidi="fa-IR"/>
-        </w:rPr>
-        <w:t>Login</w:t>
-      </w:r>
-    </w:p>
-    <w:p>
-      <w:pPr>
-        <w:bidi/>
-        <w:jc w:val="both"/>
-        <w:rPr>
-          <w:rFonts w:ascii="Tahoma" w:hAnsi="Tahoma" w:cs="Tahoma"/>
-          <w:sz w:val="24"/>
-          <w:szCs w:val="24"/>
-          <w:rtl/>
-          <w:lang w:bidi="fa-IR"/>
-        </w:rPr>
-      </w:pPr>
-      <w:r>
-        <w:rPr>
-          <w:rFonts w:ascii="Tahoma" w:hAnsi="Tahoma" w:cs="Tahoma" w:hint="cs"/>
-          <w:sz w:val="24"/>
-          <w:szCs w:val="24"/>
-          <w:rtl/>
-          <w:lang w:bidi="fa-IR"/>
-        </w:rPr>
-        <w:t xml:space="preserve">نمایش ۵۰ ورود </w:t>
-      </w:r>
-      <w:r>
-        <w:rPr>
-          <w:rFonts w:ascii="Tahoma" w:hAnsi="Tahoma" w:cs="Tahoma"/>
-          <w:sz w:val="24"/>
-          <w:szCs w:val="24"/>
-          <w:lang w:bidi="fa-IR"/>
-        </w:rPr>
-        <w:t>(Login)</w:t>
-      </w:r>
-      <w:r>
-        <w:rPr>
-          <w:rFonts w:ascii="Tahoma" w:hAnsi="Tahoma" w:cs="Tahoma" w:hint="cs"/>
-          <w:sz w:val="24"/>
-          <w:szCs w:val="24"/>
-          <w:rtl/>
-          <w:lang w:bidi="fa-IR"/>
-        </w:rPr>
-        <w:t xml:space="preserve"> آخر کاربر به کاربر</w:t>
-      </w:r>
-    </w:p>
-    <w:p>
-      <w:pPr>
-        <w:bidi/>
-        <w:jc w:val="both"/>
-        <w:rPr>
-          <w:rFonts w:ascii="Tahoma" w:hAnsi="Tahoma" w:cs="Tahoma"/>
-          <w:sz w:val="24"/>
-          <w:szCs w:val="24"/>
-          <w:rtl/>
-          <w:lang w:bidi="fa-IR"/>
-        </w:rPr>
-      </w:pPr>
-      <w:r>
-        <w:rPr>
-          <w:rFonts w:ascii="Tahoma" w:hAnsi="Tahoma" w:cs="Tahoma" w:hint="cs"/>
-          <w:sz w:val="24"/>
-          <w:szCs w:val="24"/>
-          <w:rtl/>
-          <w:lang w:bidi="fa-IR"/>
-        </w:rPr>
-        <w:t>نمایش ۱۰۰ ورود (</w:t>
-      </w:r>
-      <w:r>
-        <w:rPr>
-          <w:rFonts w:ascii="Tahoma" w:hAnsi="Tahoma" w:cs="Tahoma"/>
-          <w:sz w:val="24"/>
-          <w:szCs w:val="24"/>
-          <w:lang w:bidi="fa-IR"/>
-        </w:rPr>
-        <w:t>Login</w:t>
-      </w:r>
-      <w:r>
-        <w:rPr>
-          <w:rFonts w:ascii="Tahoma" w:hAnsi="Tahoma" w:cs="Tahoma" w:hint="cs"/>
-          <w:sz w:val="24"/>
-          <w:szCs w:val="24"/>
-          <w:rtl/>
-          <w:lang w:bidi="fa-IR"/>
-        </w:rPr>
-        <w:t>) آخر کاربر به ادمین</w:t>
-      </w:r>
-    </w:p>
-    <w:p>
-      <w:pPr>
-        <w:bidi/>
-        <w:jc w:val="both"/>
-        <w:rPr>
-          <w:rFonts w:ascii="Tahoma" w:hAnsi="Tahoma" w:cs="Tahoma"/>
-          <w:sz w:val="24"/>
-          <w:szCs w:val="24"/>
-          <w:rtl/>
-          <w:lang w:bidi="fa-IR"/>
-        </w:rPr>
-      </w:pPr>
-    </w:p>
-    <w:p>
-      <w:pPr>
-        <w:bidi/>
-        <w:jc w:val="both"/>
-        <w:rPr>
-          <w:rFonts w:ascii="Tahoma" w:hAnsi="Tahoma" w:cs="Tahoma"/>
+        <w:pStyle w:val="ListParagraph"/>
+        <w:numPr>
+          <w:ilvl w:val="0"/>
+          <w:numId w:val="1"/>
+        </w:numPr>
+        <w:bidi/>
+        <w:jc w:val="both"/>
+        <w:rPr>
+          <w:rFonts w:ascii="Tahoma" w:hAnsi="Tahoma" w:cs="Tahoma" w:hint="cs"/>
           <w:b/>
           <w:bCs/>
           <w:sz w:val="24"/>
@@ -518,9 +354,8 @@
           <w:rtl/>
           <w:lang w:bidi="fa-IR"/>
         </w:rPr>
-        <w:t xml:space="preserve">ارسال </w:t>
-      </w:r>
-      <w:proofErr w:type="spellStart"/>
+        <w:t xml:space="preserve">ایجاد </w:t>
+      </w:r>
       <w:r>
         <w:rPr>
           <w:rFonts w:ascii="Tahoma" w:hAnsi="Tahoma" w:cs="Tahoma"/>
@@ -531,9 +366,8 @@
           <w:u w:val="single"/>
           <w:lang w:bidi="fa-IR"/>
         </w:rPr>
-        <w:t>VerificationKey</w:t>
-      </w:r>
-      <w:proofErr w:type="spellEnd"/>
+        <w:t>Tag Helper</w:t>
+      </w:r>
       <w:r>
         <w:rPr>
           <w:rFonts w:ascii="Tahoma" w:hAnsi="Tahoma" w:cs="Tahoma" w:hint="cs"/>
@@ -545,144 +379,47 @@
           <w:rtl/>
           <w:lang w:bidi="fa-IR"/>
         </w:rPr>
-        <w:t xml:space="preserve"> به ایمیل کاربر برای تایید نشانی پست الکترونیکی</w:t>
-      </w:r>
-      <w:r>
-        <w:rPr>
-          <w:rFonts w:ascii="Tahoma" w:hAnsi="Tahoma" w:cs="Tahoma" w:hint="cs"/>
+        <w:t xml:space="preserve"> مربوط به </w:t>
+      </w:r>
+      <w:r>
+        <w:rPr>
+          <w:rFonts w:ascii="Tahoma" w:hAnsi="Tahoma" w:cs="Tahoma"/>
           <w:b/>
           <w:bCs/>
           <w:sz w:val="24"/>
           <w:szCs w:val="24"/>
           <w:u w:val="single"/>
-          <w:rtl/>
-          <w:lang w:bidi="fa-IR"/>
-        </w:rPr>
-        <w:t xml:space="preserve"> (تصدیقی)</w:t>
-      </w:r>
-    </w:p>
-    <w:p>
-      <w:pPr>
-        <w:bidi/>
-        <w:jc w:val="both"/>
-        <w:rPr>
-          <w:rFonts w:ascii="Tahoma" w:hAnsi="Tahoma" w:cs="Tahoma"/>
-          <w:sz w:val="24"/>
-          <w:szCs w:val="24"/>
-          <w:lang w:bidi="fa-IR"/>
-        </w:rPr>
-      </w:pPr>
-      <w:r>
-        <w:rPr>
-          <w:rFonts w:ascii="Tahoma" w:hAnsi="Tahoma" w:cs="Tahoma" w:hint="cs"/>
-          <w:sz w:val="24"/>
-          <w:szCs w:val="24"/>
-          <w:rtl/>
-          <w:lang w:bidi="fa-IR"/>
-        </w:rPr>
-        <w:t xml:space="preserve">ایجاد صفحه </w:t>
-      </w:r>
-      <w:proofErr w:type="spellStart"/>
-      <w:r>
-        <w:rPr>
-          <w:rFonts w:ascii="Tahoma" w:hAnsi="Tahoma" w:cs="Tahoma"/>
-          <w:sz w:val="24"/>
-          <w:szCs w:val="24"/>
-          <w:lang w:bidi="fa-IR"/>
-        </w:rPr>
-        <w:t>VerifyEmailAddressVerificationKey</w:t>
-      </w:r>
-      <w:proofErr w:type="spellEnd"/>
-    </w:p>
-    <w:p>
-      <w:pPr>
-        <w:bidi/>
-        <w:jc w:val="both"/>
-        <w:rPr>
-          <w:rFonts w:ascii="Tahoma" w:hAnsi="Tahoma" w:cs="Tahoma"/>
-          <w:sz w:val="24"/>
-          <w:szCs w:val="24"/>
-          <w:lang w:bidi="fa-IR"/>
-        </w:rPr>
-      </w:pPr>
-    </w:p>
-    <w:p>
-      <w:pPr>
-        <w:bidi/>
-        <w:jc w:val="both"/>
-        <w:rPr>
-          <w:rFonts w:ascii="Tahoma" w:hAnsi="Tahoma" w:cs="Tahoma"/>
-          <w:sz w:val="24"/>
-          <w:szCs w:val="24"/>
-          <w:lang w:bidi="fa-IR"/>
-        </w:rPr>
-      </w:pPr>
-      <w:r>
-        <w:rPr>
-          <w:rFonts w:ascii="Tahoma" w:hAnsi="Tahoma" w:cs="Tahoma" w:hint="cs"/>
-          <w:sz w:val="24"/>
-          <w:szCs w:val="24"/>
-          <w:rtl/>
-          <w:lang w:bidi="fa-IR"/>
-        </w:rPr>
-        <w:t xml:space="preserve">ایجاد </w:t>
-      </w:r>
-      <w:r>
-        <w:rPr>
-          <w:rFonts w:ascii="Tahoma" w:hAnsi="Tahoma" w:cs="Tahoma"/>
-          <w:sz w:val="24"/>
-          <w:szCs w:val="24"/>
-          <w:lang w:bidi="fa-IR"/>
-        </w:rPr>
-        <w:t>Handler</w:t>
-      </w:r>
-      <w:r>
-        <w:rPr>
-          <w:rFonts w:ascii="Tahoma" w:hAnsi="Tahoma" w:cs="Tahoma" w:hint="cs"/>
-          <w:sz w:val="24"/>
-          <w:szCs w:val="24"/>
-          <w:rtl/>
-          <w:lang w:bidi="fa-IR"/>
-        </w:rPr>
-        <w:t xml:space="preserve"> مربوط به </w:t>
-      </w:r>
-      <w:r>
-        <w:rPr>
-          <w:rFonts w:ascii="Tahoma" w:hAnsi="Tahoma" w:cs="Tahoma"/>
-          <w:sz w:val="24"/>
-          <w:szCs w:val="24"/>
-          <w:lang w:bidi="fa-IR"/>
-        </w:rPr>
-        <w:t>Send Again Verification Key</w:t>
-      </w:r>
-    </w:p>
-    <w:p>
-      <w:pPr>
-        <w:bidi/>
-        <w:jc w:val="both"/>
-        <w:rPr>
-          <w:rFonts w:ascii="Tahoma" w:hAnsi="Tahoma" w:cs="Tahoma"/>
+          <w:lang w:bidi="fa-IR"/>
+        </w:rPr>
+        <w:t>Select</w:t>
+      </w:r>
+      <w:r>
+        <w:rPr>
+          <w:rFonts w:ascii="Tahoma" w:hAnsi="Tahoma" w:cs="Tahoma" w:hint="cs"/>
           <w:b/>
           <w:bCs/>
           <w:sz w:val="24"/>
           <w:szCs w:val="24"/>
           <w:u w:val="single"/>
-          <w:lang w:bidi="fa-IR"/>
-        </w:rPr>
-      </w:pPr>
-      <w:r>
-        <w:rPr>
-          <w:rFonts w:ascii="Tahoma" w:hAnsi="Tahoma" w:cs="Tahoma" w:hint="cs"/>
+          <w:rtl/>
+          <w:lang w:bidi="fa-IR"/>
+        </w:rPr>
+        <w:t xml:space="preserve">: </w:t>
+      </w:r>
+      <w:proofErr w:type="spellStart"/>
+      <w:r>
+        <w:rPr>
+          <w:rFonts w:ascii="Tahoma" w:hAnsi="Tahoma" w:cs="Tahoma"/>
           <w:b/>
           <w:bCs/>
           <w:sz w:val="24"/>
           <w:szCs w:val="24"/>
           <w:u w:val="single"/>
-          <w:rtl/>
-          <w:lang w:bidi="fa-IR"/>
-        </w:rPr>
-        <w:t xml:space="preserve">ایجاد </w:t>
-      </w:r>
+          <w:lang w:bidi="fa-IR"/>
+        </w:rPr>
+        <w:t>dtat</w:t>
+      </w:r>
+      <w:proofErr w:type="spellEnd"/>
       <w:r>
         <w:rPr>
           <w:rFonts w:ascii="Tahoma" w:hAnsi="Tahoma" w:cs="Tahoma"/>
@@ -693,7 +430,7 @@
           <w:u w:val="single"/>
           <w:lang w:bidi="fa-IR"/>
         </w:rPr>
-        <w:t>Handler</w:t>
+        <w:t>-full-select</w:t>
       </w:r>
       <w:r>
         <w:rPr>
@@ -706,9 +443,423 @@
           <w:rtl/>
           <w:lang w:bidi="fa-IR"/>
         </w:rPr>
-        <w:t xml:space="preserve"> مربوط به </w:t>
-      </w:r>
-      <w:r>
+        <w:t xml:space="preserve"> (داریوش تصدیقی)</w:t>
+      </w:r>
+    </w:p>
+    <w:p>
+      <w:pPr>
+        <w:pStyle w:val="ListParagraph"/>
+        <w:numPr>
+          <w:ilvl w:val="0"/>
+          <w:numId w:val="1"/>
+        </w:numPr>
+        <w:bidi/>
+        <w:jc w:val="both"/>
+        <w:rPr>
+          <w:rFonts w:ascii="Tahoma" w:hAnsi="Tahoma" w:cs="Tahoma"/>
+          <w:sz w:val="24"/>
+          <w:szCs w:val="24"/>
+          <w:rtl/>
+          <w:lang w:bidi="fa-IR"/>
+        </w:rPr>
+      </w:pPr>
+      <w:r>
+        <w:rPr>
+          <w:rFonts w:ascii="Tahoma" w:hAnsi="Tahoma" w:cs="Tahoma" w:hint="cs"/>
+          <w:sz w:val="24"/>
+          <w:szCs w:val="24"/>
+          <w:rtl/>
+          <w:lang w:bidi="fa-IR"/>
+        </w:rPr>
+        <w:t>تغییر گذرواژه (توسط کاربر)</w:t>
+      </w:r>
+    </w:p>
+    <w:p>
+      <w:pPr>
+        <w:pStyle w:val="ListParagraph"/>
+        <w:numPr>
+          <w:ilvl w:val="0"/>
+          <w:numId w:val="1"/>
+        </w:numPr>
+        <w:bidi/>
+        <w:jc w:val="both"/>
+        <w:rPr>
+          <w:rFonts w:ascii="Tahoma" w:hAnsi="Tahoma" w:cs="Tahoma"/>
+          <w:sz w:val="24"/>
+          <w:szCs w:val="24"/>
+          <w:lang w:bidi="fa-IR"/>
+        </w:rPr>
+      </w:pPr>
+      <w:r>
+        <w:rPr>
+          <w:rFonts w:ascii="Tahoma" w:hAnsi="Tahoma" w:cs="Tahoma" w:hint="cs"/>
+          <w:sz w:val="24"/>
+          <w:szCs w:val="24"/>
+          <w:rtl/>
+          <w:lang w:bidi="fa-IR"/>
+        </w:rPr>
+        <w:t>تغییر گذرواژه (توسط ادمین)</w:t>
+      </w:r>
+    </w:p>
+    <w:p>
+      <w:pPr>
+        <w:pStyle w:val="ListParagraph"/>
+        <w:numPr>
+          <w:ilvl w:val="0"/>
+          <w:numId w:val="1"/>
+        </w:numPr>
+        <w:bidi/>
+        <w:jc w:val="both"/>
+        <w:rPr>
+          <w:rFonts w:ascii="Tahoma" w:hAnsi="Tahoma" w:cs="Tahoma"/>
+          <w:sz w:val="24"/>
+          <w:szCs w:val="24"/>
+          <w:lang w:bidi="fa-IR"/>
+        </w:rPr>
+      </w:pPr>
+      <w:r>
+        <w:rPr>
+          <w:rFonts w:ascii="Tahoma" w:hAnsi="Tahoma" w:cs="Tahoma" w:hint="cs"/>
+          <w:sz w:val="24"/>
+          <w:szCs w:val="24"/>
+          <w:rtl/>
+          <w:lang w:bidi="fa-IR"/>
+        </w:rPr>
+        <w:t>حذف کاربر (توسط ادمین)</w:t>
+      </w:r>
+    </w:p>
+    <w:p>
+      <w:pPr>
+        <w:pStyle w:val="ListParagraph"/>
+        <w:numPr>
+          <w:ilvl w:val="0"/>
+          <w:numId w:val="1"/>
+        </w:numPr>
+        <w:bidi/>
+        <w:jc w:val="both"/>
+        <w:rPr>
+          <w:rFonts w:ascii="Tahoma" w:hAnsi="Tahoma" w:cs="Tahoma"/>
+          <w:sz w:val="24"/>
+          <w:szCs w:val="24"/>
+          <w:rtl/>
+          <w:lang w:bidi="fa-IR"/>
+        </w:rPr>
+      </w:pPr>
+      <w:r>
+        <w:rPr>
+          <w:rFonts w:ascii="Tahoma" w:hAnsi="Tahoma" w:cs="Tahoma" w:hint="cs"/>
+          <w:sz w:val="24"/>
+          <w:szCs w:val="24"/>
+          <w:rtl/>
+          <w:lang w:bidi="fa-IR"/>
+        </w:rPr>
+        <w:t>نمایش پروفایل کاربر (به خود کاربر)</w:t>
+      </w:r>
+    </w:p>
+    <w:p>
+      <w:pPr>
+        <w:pStyle w:val="ListParagraph"/>
+        <w:numPr>
+          <w:ilvl w:val="0"/>
+          <w:numId w:val="1"/>
+        </w:numPr>
+        <w:bidi/>
+        <w:jc w:val="both"/>
+        <w:rPr>
+          <w:rFonts w:ascii="Tahoma" w:hAnsi="Tahoma" w:cs="Tahoma"/>
+          <w:sz w:val="24"/>
+          <w:szCs w:val="24"/>
+          <w:rtl/>
+          <w:lang w:bidi="fa-IR"/>
+        </w:rPr>
+      </w:pPr>
+      <w:r>
+        <w:rPr>
+          <w:rFonts w:ascii="Tahoma" w:hAnsi="Tahoma" w:cs="Tahoma" w:hint="cs"/>
+          <w:sz w:val="24"/>
+          <w:szCs w:val="24"/>
+          <w:rtl/>
+          <w:lang w:bidi="fa-IR"/>
+        </w:rPr>
+        <w:t>نمایش پروفایل کاربر (به عموم) (در صورتی که پروفایل کاربر عمومی باشد)</w:t>
+      </w:r>
+    </w:p>
+    <w:p>
+      <w:pPr>
+        <w:pStyle w:val="ListParagraph"/>
+        <w:numPr>
+          <w:ilvl w:val="0"/>
+          <w:numId w:val="1"/>
+        </w:numPr>
+        <w:bidi/>
+        <w:jc w:val="both"/>
+        <w:rPr>
+          <w:rFonts w:ascii="Tahoma" w:hAnsi="Tahoma" w:cs="Tahoma"/>
+          <w:sz w:val="24"/>
+          <w:szCs w:val="24"/>
+          <w:rtl/>
+          <w:lang w:bidi="fa-IR"/>
+        </w:rPr>
+      </w:pPr>
+      <w:r>
+        <w:rPr>
+          <w:rFonts w:ascii="Tahoma" w:hAnsi="Tahoma" w:cs="Tahoma" w:hint="cs"/>
+          <w:sz w:val="24"/>
+          <w:szCs w:val="24"/>
+          <w:rtl/>
+          <w:lang w:bidi="fa-IR"/>
+        </w:rPr>
+        <w:t>نمایش پروفایل کاربر (به ادمین)</w:t>
+      </w:r>
+    </w:p>
+    <w:p>
+      <w:pPr>
+        <w:pStyle w:val="ListParagraph"/>
+        <w:numPr>
+          <w:ilvl w:val="0"/>
+          <w:numId w:val="1"/>
+        </w:numPr>
+        <w:bidi/>
+        <w:jc w:val="both"/>
+        <w:rPr>
+          <w:rFonts w:ascii="Tahoma" w:hAnsi="Tahoma" w:cs="Tahoma"/>
+          <w:sz w:val="24"/>
+          <w:szCs w:val="24"/>
+          <w:lang w:bidi="fa-IR"/>
+        </w:rPr>
+      </w:pPr>
+      <w:r>
+        <w:rPr>
+          <w:rFonts w:ascii="Tahoma" w:hAnsi="Tahoma" w:cs="Tahoma" w:hint="cs"/>
+          <w:sz w:val="24"/>
+          <w:szCs w:val="24"/>
+          <w:rtl/>
+          <w:lang w:bidi="fa-IR"/>
+        </w:rPr>
+        <w:t xml:space="preserve">ایجاد جدول </w:t>
+      </w:r>
+      <w:proofErr w:type="spellStart"/>
+      <w:r>
+        <w:rPr>
+          <w:rFonts w:ascii="Tahoma" w:hAnsi="Tahoma" w:cs="Tahoma"/>
+          <w:sz w:val="24"/>
+          <w:szCs w:val="24"/>
+          <w:lang w:bidi="fa-IR"/>
+        </w:rPr>
+        <w:t>UserLogin</w:t>
+      </w:r>
+      <w:proofErr w:type="spellEnd"/>
+      <w:r>
+        <w:rPr>
+          <w:rFonts w:ascii="Tahoma" w:hAnsi="Tahoma" w:cs="Tahoma" w:hint="cs"/>
+          <w:sz w:val="24"/>
+          <w:szCs w:val="24"/>
+          <w:rtl/>
+          <w:lang w:bidi="fa-IR"/>
+        </w:rPr>
+        <w:t xml:space="preserve"> و ایجاد یک </w:t>
+      </w:r>
+      <w:r>
+        <w:rPr>
+          <w:rFonts w:ascii="Tahoma" w:hAnsi="Tahoma" w:cs="Tahoma"/>
+          <w:sz w:val="24"/>
+          <w:szCs w:val="24"/>
+          <w:lang w:bidi="fa-IR"/>
+        </w:rPr>
+        <w:t>Record</w:t>
+      </w:r>
+      <w:r>
+        <w:rPr>
+          <w:rFonts w:ascii="Tahoma" w:hAnsi="Tahoma" w:cs="Tahoma" w:hint="cs"/>
+          <w:sz w:val="24"/>
+          <w:szCs w:val="24"/>
+          <w:rtl/>
+          <w:lang w:bidi="fa-IR"/>
+        </w:rPr>
+        <w:t xml:space="preserve"> در آن در زمان </w:t>
+      </w:r>
+      <w:r>
+        <w:rPr>
+          <w:rFonts w:ascii="Tahoma" w:hAnsi="Tahoma" w:cs="Tahoma"/>
+          <w:sz w:val="24"/>
+          <w:szCs w:val="24"/>
+          <w:lang w:bidi="fa-IR"/>
+        </w:rPr>
+        <w:t>Login</w:t>
+      </w:r>
+    </w:p>
+    <w:p>
+      <w:pPr>
+        <w:jc w:val="both"/>
+        <w:rPr>
+          <w:rFonts w:ascii="Tahoma" w:hAnsi="Tahoma" w:cs="Tahoma"/>
+          <w:sz w:val="24"/>
+          <w:szCs w:val="24"/>
+          <w:lang w:bidi="fa-IR"/>
+        </w:rPr>
+      </w:pPr>
+      <w:r>
+        <w:rPr>
+          <w:rFonts w:ascii="Tahoma" w:hAnsi="Tahoma" w:cs="Tahoma"/>
+          <w:sz w:val="24"/>
+          <w:szCs w:val="24"/>
+          <w:lang w:bidi="fa-IR"/>
+        </w:rPr>
+        <w:t>Logout (</w:t>
+      </w:r>
+      <w:proofErr w:type="spellStart"/>
+      <w:r>
+        <w:rPr>
+          <w:rFonts w:ascii="Tahoma" w:hAnsi="Tahoma" w:cs="Tahoma"/>
+          <w:sz w:val="24"/>
+          <w:szCs w:val="24"/>
+          <w:lang w:bidi="fa-IR"/>
+        </w:rPr>
+        <w:t>Signout</w:t>
+      </w:r>
+      <w:proofErr w:type="spellEnd"/>
+      <w:r>
+        <w:rPr>
+          <w:rFonts w:ascii="Tahoma" w:hAnsi="Tahoma" w:cs="Tahoma"/>
+          <w:sz w:val="24"/>
+          <w:szCs w:val="24"/>
+          <w:lang w:bidi="fa-IR"/>
+        </w:rPr>
+        <w:t>)</w:t>
+      </w:r>
+      <w:proofErr w:type="spellStart"/>
+      <w:r>
+        <w:rPr>
+          <w:rFonts w:ascii="Tahoma" w:hAnsi="Tahoma" w:cs="Tahoma"/>
+          <w:sz w:val="24"/>
+          <w:szCs w:val="24"/>
+          <w:lang w:bidi="fa-IR"/>
+        </w:rPr>
+        <w:t>DateTime</w:t>
+      </w:r>
+      <w:proofErr w:type="spellEnd"/>
+    </w:p>
+    <w:p>
+      <w:pPr>
+        <w:pStyle w:val="ListParagraph"/>
+        <w:numPr>
+          <w:ilvl w:val="0"/>
+          <w:numId w:val="2"/>
+        </w:numPr>
+        <w:bidi/>
+        <w:jc w:val="both"/>
+        <w:rPr>
+          <w:rFonts w:ascii="Tahoma" w:hAnsi="Tahoma" w:cs="Tahoma" w:hint="cs"/>
+          <w:sz w:val="24"/>
+          <w:szCs w:val="24"/>
+          <w:lang w:bidi="fa-IR"/>
+        </w:rPr>
+      </w:pPr>
+      <w:r>
+        <w:rPr>
+          <w:rFonts w:ascii="Tahoma" w:hAnsi="Tahoma" w:cs="Tahoma" w:hint="cs"/>
+          <w:sz w:val="24"/>
+          <w:szCs w:val="24"/>
+          <w:rtl/>
+          <w:lang w:bidi="fa-IR"/>
+        </w:rPr>
+        <w:t xml:space="preserve">نمایش ۵۰ ورود </w:t>
+      </w:r>
+      <w:r>
+        <w:rPr>
+          <w:rFonts w:ascii="Tahoma" w:hAnsi="Tahoma" w:cs="Tahoma"/>
+          <w:sz w:val="24"/>
+          <w:szCs w:val="24"/>
+          <w:lang w:bidi="fa-IR"/>
+        </w:rPr>
+        <w:t>(Login)</w:t>
+      </w:r>
+      <w:r>
+        <w:rPr>
+          <w:rFonts w:ascii="Tahoma" w:hAnsi="Tahoma" w:cs="Tahoma" w:hint="cs"/>
+          <w:sz w:val="24"/>
+          <w:szCs w:val="24"/>
+          <w:rtl/>
+          <w:lang w:bidi="fa-IR"/>
+        </w:rPr>
+        <w:t xml:space="preserve"> آخر کاربر به کاربر</w:t>
+      </w:r>
+      <w:r>
+        <w:rPr>
+          <w:rFonts w:ascii="Tahoma" w:hAnsi="Tahoma" w:cs="Tahoma" w:hint="cs"/>
+          <w:sz w:val="24"/>
+          <w:szCs w:val="24"/>
+          <w:rtl/>
+          <w:lang w:bidi="fa-IR"/>
+        </w:rPr>
+        <w:t xml:space="preserve"> + ویرایش صفحه </w:t>
+      </w:r>
+      <w:r>
+        <w:rPr>
+          <w:rFonts w:ascii="Tahoma" w:hAnsi="Tahoma" w:cs="Tahoma"/>
+          <w:sz w:val="24"/>
+          <w:szCs w:val="24"/>
+          <w:lang w:bidi="fa-IR"/>
+        </w:rPr>
+        <w:t>Login</w:t>
+      </w:r>
+    </w:p>
+    <w:p>
+      <w:pPr>
+        <w:pStyle w:val="ListParagraph"/>
+        <w:numPr>
+          <w:ilvl w:val="0"/>
+          <w:numId w:val="2"/>
+        </w:numPr>
+        <w:bidi/>
+        <w:jc w:val="both"/>
+        <w:rPr>
+          <w:rFonts w:ascii="Tahoma" w:hAnsi="Tahoma" w:cs="Tahoma"/>
+          <w:sz w:val="24"/>
+          <w:szCs w:val="24"/>
+          <w:rtl/>
+          <w:lang w:bidi="fa-IR"/>
+        </w:rPr>
+      </w:pPr>
+      <w:r>
+        <w:rPr>
+          <w:rFonts w:ascii="Tahoma" w:hAnsi="Tahoma" w:cs="Tahoma" w:hint="cs"/>
+          <w:sz w:val="24"/>
+          <w:szCs w:val="24"/>
+          <w:rtl/>
+          <w:lang w:bidi="fa-IR"/>
+        </w:rPr>
+        <w:t>نمایش ۱۰۰ ورود (</w:t>
+      </w:r>
+      <w:r>
+        <w:rPr>
+          <w:rFonts w:ascii="Tahoma" w:hAnsi="Tahoma" w:cs="Tahoma"/>
+          <w:sz w:val="24"/>
+          <w:szCs w:val="24"/>
+          <w:lang w:bidi="fa-IR"/>
+        </w:rPr>
+        <w:t>Login</w:t>
+      </w:r>
+      <w:r>
+        <w:rPr>
+          <w:rFonts w:ascii="Tahoma" w:hAnsi="Tahoma" w:cs="Tahoma" w:hint="cs"/>
+          <w:sz w:val="24"/>
+          <w:szCs w:val="24"/>
+          <w:rtl/>
+          <w:lang w:bidi="fa-IR"/>
+        </w:rPr>
+        <w:t>) آخر کاربر به ادمین</w:t>
+      </w:r>
+    </w:p>
+    <w:p>
+      <w:pPr>
+        <w:pStyle w:val="ListParagraph"/>
+        <w:numPr>
+          <w:ilvl w:val="0"/>
+          <w:numId w:val="2"/>
+        </w:numPr>
+        <w:bidi/>
+        <w:jc w:val="both"/>
         <w:rPr>
           <w:rFonts w:ascii="Tahoma" w:hAnsi="Tahoma" w:cs="Tahoma"/>
           <w:b/>
@@ -716,10 +867,10 @@
           <w:sz w:val="24"/>
           <w:szCs w:val="24"/>
           <w:u w:val="single"/>
-          <w:lang w:bidi="fa-IR"/>
-        </w:rPr>
-        <w:t>Reset Password</w:t>
-      </w:r>
+          <w:rtl/>
+          <w:lang w:bidi="fa-IR"/>
+        </w:rPr>
+      </w:pPr>
       <w:r>
         <w:rPr>
           <w:rFonts w:ascii="Tahoma" w:hAnsi="Tahoma" w:cs="Tahoma" w:hint="cs"/>
@@ -731,25 +882,10 @@
           <w:rtl/>
           <w:lang w:bidi="fa-IR"/>
         </w:rPr>
-        <w:t xml:space="preserve"> (تصدیقی)</w:t>
-      </w:r>
-    </w:p>
-    <w:p>
-      <w:pPr>
-        <w:bidi/>
-        <w:jc w:val="both"/>
-        <w:rPr>
-          <w:rFonts w:ascii="Tahoma" w:hAnsi="Tahoma" w:cs="Tahoma"/>
-          <w:sz w:val="24"/>
-          <w:szCs w:val="24"/>
-          <w:lang w:bidi="fa-IR"/>
-        </w:rPr>
-      </w:pPr>
-    </w:p>
-    <w:p>
-      <w:pPr>
-        <w:bidi/>
-        <w:jc w:val="both"/>
+        <w:t xml:space="preserve">ارسال </w:t>
+      </w:r>
+      <w:proofErr w:type="spellStart"/>
+      <w:r>
         <w:rPr>
           <w:rFonts w:ascii="Tahoma" w:hAnsi="Tahoma" w:cs="Tahoma"/>
           <w:b/>
@@ -757,10 +893,11 @@
           <w:sz w:val="24"/>
           <w:szCs w:val="24"/>
           <w:u w:val="single"/>
-          <w:rtl/>
-          <w:lang w:bidi="fa-IR"/>
-        </w:rPr>
-      </w:pPr>
+          <w:lang w:bidi="fa-IR"/>
+        </w:rPr>
+        <w:t>VerificationKey</w:t>
+      </w:r>
+      <w:proofErr w:type="spellEnd"/>
       <w:r>
         <w:rPr>
           <w:rFonts w:ascii="Tahoma" w:hAnsi="Tahoma" w:cs="Tahoma" w:hint="cs"/>
@@ -772,20 +909,65 @@
           <w:rtl/>
           <w:lang w:bidi="fa-IR"/>
         </w:rPr>
-        <w:t xml:space="preserve">شناسایی کلیه </w:t>
-      </w:r>
-      <w:r>
+        <w:t xml:space="preserve"> به ایمیل کاربر برای تایید نشانی پست الکترونیکی (تصدیقی)</w:t>
+      </w:r>
+    </w:p>
+    <w:p>
+      <w:pPr>
+        <w:pStyle w:val="ListParagraph"/>
+        <w:numPr>
+          <w:ilvl w:val="0"/>
+          <w:numId w:val="2"/>
+        </w:numPr>
+        <w:bidi/>
+        <w:jc w:val="both"/>
+        <w:rPr>
+          <w:rFonts w:ascii="Tahoma" w:hAnsi="Tahoma" w:cs="Tahoma"/>
+          <w:sz w:val="24"/>
+          <w:szCs w:val="24"/>
+          <w:lang w:bidi="fa-IR"/>
+        </w:rPr>
+      </w:pPr>
+      <w:r>
+        <w:rPr>
+          <w:rFonts w:ascii="Tahoma" w:hAnsi="Tahoma" w:cs="Tahoma" w:hint="cs"/>
+          <w:sz w:val="24"/>
+          <w:szCs w:val="24"/>
+          <w:rtl/>
+          <w:lang w:bidi="fa-IR"/>
+        </w:rPr>
+        <w:t xml:space="preserve">ایجاد صفحه </w:t>
+      </w:r>
+      <w:proofErr w:type="spellStart"/>
+      <w:r>
+        <w:rPr>
+          <w:rFonts w:ascii="Tahoma" w:hAnsi="Tahoma" w:cs="Tahoma"/>
+          <w:sz w:val="24"/>
+          <w:szCs w:val="24"/>
+          <w:lang w:bidi="fa-IR"/>
+        </w:rPr>
+        <w:t>VerifyEmailAddressVerificationKey</w:t>
+      </w:r>
+      <w:proofErr w:type="spellEnd"/>
+    </w:p>
+    <w:p>
+      <w:pPr>
+        <w:pStyle w:val="ListParagraph"/>
+        <w:numPr>
+          <w:ilvl w:val="0"/>
+          <w:numId w:val="2"/>
+        </w:numPr>
+        <w:bidi/>
+        <w:jc w:val="both"/>
         <w:rPr>
           <w:rFonts w:ascii="Tahoma" w:hAnsi="Tahoma" w:cs="Tahoma"/>
           <w:b/>
           <w:bCs/>
           <w:sz w:val="24"/>
           <w:szCs w:val="24"/>
-          <w:u w:val="single"/>
-          <w:lang w:bidi="fa-IR"/>
-        </w:rPr>
-        <w:t>Page</w:t>
-      </w:r>
+          <w:lang w:bidi="fa-IR"/>
+        </w:rPr>
+      </w:pPr>
       <w:r>
         <w:rPr>
           <w:rFonts w:ascii="Tahoma" w:hAnsi="Tahoma" w:cs="Tahoma" w:hint="cs"/>
@@ -793,11 +975,10 @@
           <w:bCs/>
           <w:sz w:val="24"/>
           <w:szCs w:val="24"/>
-          <w:u w:val="single"/>
-          <w:rtl/>
-          <w:lang w:bidi="fa-IR"/>
-        </w:rPr>
-        <w:t xml:space="preserve"> ها و </w:t>
+          <w:rtl/>
+          <w:lang w:bidi="fa-IR"/>
+        </w:rPr>
+        <w:t xml:space="preserve">ایجاد </w:t>
       </w:r>
       <w:r>
         <w:rPr>
@@ -806,7 +987,6 @@
           <w:bCs/>
           <w:sz w:val="24"/>
           <w:szCs w:val="24"/>
-          <w:u w:val="single"/>
           <w:lang w:bidi="fa-IR"/>
         </w:rPr>
         <w:t>Handler</w:t>
@@ -818,24 +998,200 @@
           <w:bCs/>
           <w:sz w:val="24"/>
           <w:szCs w:val="24"/>
-          <w:u w:val="single"/>
-          <w:rtl/>
-          <w:lang w:bidi="fa-IR"/>
-        </w:rPr>
-        <w:t xml:space="preserve"> های پروژه</w:t>
-      </w:r>
-      <w:r>
-        <w:rPr>
-          <w:rFonts w:ascii="Tahoma" w:hAnsi="Tahoma" w:cs="Tahoma" w:hint="cs"/>
+          <w:rtl/>
+          <w:lang w:bidi="fa-IR"/>
+        </w:rPr>
+        <w:t xml:space="preserve"> مربوط به </w:t>
+      </w:r>
+      <w:r>
+        <w:rPr>
+          <w:rFonts w:ascii="Tahoma" w:hAnsi="Tahoma" w:cs="Tahoma"/>
           <w:b/>
           <w:bCs/>
           <w:sz w:val="24"/>
           <w:szCs w:val="24"/>
+          <w:lang w:bidi="fa-IR"/>
+        </w:rPr>
+        <w:t>Send Again Verification Key</w:t>
+      </w:r>
+      <w:r>
+        <w:rPr>
+          <w:rFonts w:ascii="Tahoma" w:hAnsi="Tahoma" w:cs="Tahoma" w:hint="cs"/>
+          <w:b/>
+          <w:bCs/>
+          <w:sz w:val="24"/>
+          <w:szCs w:val="24"/>
+          <w:rtl/>
+          <w:lang w:bidi="fa-IR"/>
+        </w:rPr>
+        <w:t xml:space="preserve"> (تصدیقی)</w:t>
+      </w:r>
+    </w:p>
+    <w:p>
+      <w:pPr>
+        <w:pStyle w:val="ListParagraph"/>
+        <w:numPr>
+          <w:ilvl w:val="0"/>
+          <w:numId w:val="2"/>
+        </w:numPr>
+        <w:bidi/>
+        <w:jc w:val="both"/>
+        <w:rPr>
+          <w:rFonts w:ascii="Tahoma" w:hAnsi="Tahoma" w:cs="Tahoma"/>
+          <w:b/>
+          <w:bCs/>
+          <w:sz w:val="24"/>
+          <w:szCs w:val="24"/>
           <w:u w:val="single"/>
-          <w:rtl/>
-          <w:lang w:bidi="fa-IR"/>
-        </w:rPr>
-        <w:t xml:space="preserve"> (قدیمی)</w:t>
+          <w:lang w:bidi="fa-IR"/>
+        </w:rPr>
+      </w:pPr>
+      <w:r>
+        <w:rPr>
+          <w:rFonts w:ascii="Tahoma" w:hAnsi="Tahoma" w:cs="Tahoma" w:hint="cs"/>
+          <w:b/>
+          <w:bCs/>
+          <w:sz w:val="24"/>
+          <w:szCs w:val="24"/>
+          <w:u w:val="single"/>
+          <w:rtl/>
+          <w:lang w:bidi="fa-IR"/>
+        </w:rPr>
+        <w:t xml:space="preserve">ایجاد </w:t>
+      </w:r>
+      <w:r>
+        <w:rPr>
+          <w:rFonts w:ascii="Tahoma" w:hAnsi="Tahoma" w:cs="Tahoma"/>
+          <w:b/>
+          <w:bCs/>
+          <w:sz w:val="24"/>
+          <w:szCs w:val="24"/>
+          <w:u w:val="single"/>
+          <w:lang w:bidi="fa-IR"/>
+        </w:rPr>
+        <w:t>Handler</w:t>
+      </w:r>
+      <w:r>
+        <w:rPr>
+          <w:rFonts w:ascii="Tahoma" w:hAnsi="Tahoma" w:cs="Tahoma" w:hint="cs"/>
+          <w:b/>
+          <w:bCs/>
+          <w:sz w:val="24"/>
+          <w:szCs w:val="24"/>
+          <w:u w:val="single"/>
+          <w:rtl/>
+          <w:lang w:bidi="fa-IR"/>
+        </w:rPr>
+        <w:t xml:space="preserve"> مربوط به </w:t>
+      </w:r>
+      <w:r>
+        <w:rPr>
+          <w:rFonts w:ascii="Tahoma" w:hAnsi="Tahoma" w:cs="Tahoma"/>
+          <w:b/>
+          <w:bCs/>
+          <w:sz w:val="24"/>
+          <w:szCs w:val="24"/>
+          <w:u w:val="single"/>
+          <w:lang w:bidi="fa-IR"/>
+        </w:rPr>
+        <w:t>Reset Password</w:t>
+      </w:r>
+      <w:r>
+        <w:rPr>
+          <w:rFonts w:ascii="Tahoma" w:hAnsi="Tahoma" w:cs="Tahoma" w:hint="cs"/>
+          <w:b/>
+          <w:bCs/>
+          <w:sz w:val="24"/>
+          <w:szCs w:val="24"/>
+          <w:u w:val="single"/>
+          <w:rtl/>
+          <w:lang w:bidi="fa-IR"/>
+        </w:rPr>
+        <w:t xml:space="preserve"> (تصدیقی)</w:t>
+      </w:r>
+    </w:p>
+    <w:p>
+      <w:pPr>
+        <w:pStyle w:val="ListParagraph"/>
+        <w:numPr>
+          <w:ilvl w:val="0"/>
+          <w:numId w:val="2"/>
+        </w:numPr>
+        <w:bidi/>
+        <w:jc w:val="both"/>
+        <w:rPr>
+          <w:rFonts w:ascii="Tahoma" w:hAnsi="Tahoma" w:cs="Tahoma"/>
+          <w:b/>
+          <w:bCs/>
+          <w:sz w:val="24"/>
+          <w:szCs w:val="24"/>
+          <w:u w:val="single"/>
+          <w:rtl/>
+          <w:lang w:bidi="fa-IR"/>
+        </w:rPr>
+      </w:pPr>
+      <w:r>
+        <w:rPr>
+          <w:rFonts w:ascii="Tahoma" w:hAnsi="Tahoma" w:cs="Tahoma" w:hint="cs"/>
+          <w:b/>
+          <w:bCs/>
+          <w:sz w:val="24"/>
+          <w:szCs w:val="24"/>
+          <w:u w:val="single"/>
+          <w:rtl/>
+          <w:lang w:bidi="fa-IR"/>
+        </w:rPr>
+        <w:t xml:space="preserve">شناسایی کلیه </w:t>
+      </w:r>
+      <w:r>
+        <w:rPr>
+          <w:rFonts w:ascii="Tahoma" w:hAnsi="Tahoma" w:cs="Tahoma"/>
+          <w:b/>
+          <w:bCs/>
+          <w:sz w:val="24"/>
+          <w:szCs w:val="24"/>
+          <w:u w:val="single"/>
+          <w:lang w:bidi="fa-IR"/>
+        </w:rPr>
+        <w:t>Page</w:t>
+      </w:r>
+      <w:r>
+        <w:rPr>
+          <w:rFonts w:ascii="Tahoma" w:hAnsi="Tahoma" w:cs="Tahoma" w:hint="cs"/>
+          <w:b/>
+          <w:bCs/>
+          <w:sz w:val="24"/>
+          <w:szCs w:val="24"/>
+          <w:u w:val="single"/>
+          <w:rtl/>
+          <w:lang w:bidi="fa-IR"/>
+        </w:rPr>
+        <w:t xml:space="preserve"> ها و </w:t>
+      </w:r>
+      <w:r>
+        <w:rPr>
+          <w:rFonts w:ascii="Tahoma" w:hAnsi="Tahoma" w:cs="Tahoma"/>
+          <w:b/>
+          <w:bCs/>
+          <w:sz w:val="24"/>
+          <w:szCs w:val="24"/>
+          <w:u w:val="single"/>
+          <w:lang w:bidi="fa-IR"/>
+        </w:rPr>
+        <w:t>Handler</w:t>
+      </w:r>
+      <w:r>
+        <w:rPr>
+          <w:rFonts w:ascii="Tahoma" w:hAnsi="Tahoma" w:cs="Tahoma" w:hint="cs"/>
+          <w:b/>
+          <w:bCs/>
+          <w:sz w:val="24"/>
+          <w:szCs w:val="24"/>
+          <w:u w:val="single"/>
+          <w:rtl/>
+          <w:lang w:bidi="fa-IR"/>
+        </w:rPr>
+        <w:t xml:space="preserve"> های پروژه (قدیمی)</w:t>
       </w:r>
     </w:p>
     <w:p>
@@ -873,6 +1229,11 @@
     </w:p>
     <w:p>
       <w:pPr>
+        <w:pStyle w:val="ListParagraph"/>
+        <w:numPr>
+          <w:ilvl w:val="0"/>
+          <w:numId w:val="2"/>
+        </w:numPr>
         <w:bidi/>
         <w:jc w:val="both"/>
         <w:rPr>
@@ -1045,6 +1406,86 @@
         <w:bidi/>
         <w:jc w:val="both"/>
         <w:rPr>
+          <w:rFonts w:ascii="Tahoma" w:hAnsi="Tahoma" w:cs="Tahoma" w:hint="cs"/>
+          <w:sz w:val="24"/>
+          <w:szCs w:val="24"/>
+          <w:rtl/>
+          <w:lang w:bidi="fa-IR"/>
+        </w:rPr>
+      </w:pPr>
+      <w:r>
+        <w:rPr>
+          <w:rFonts w:ascii="Tahoma" w:hAnsi="Tahoma" w:cs="Tahoma" w:hint="cs"/>
+          <w:sz w:val="24"/>
+          <w:szCs w:val="24"/>
+          <w:rtl/>
+          <w:lang w:bidi="fa-IR"/>
+        </w:rPr>
+        <w:t xml:space="preserve">می‌توان یک </w:t>
+      </w:r>
+      <w:r>
+        <w:rPr>
+          <w:rFonts w:ascii="Tahoma" w:hAnsi="Tahoma" w:cs="Tahoma"/>
+          <w:sz w:val="24"/>
+          <w:szCs w:val="24"/>
+          <w:lang w:bidi="fa-IR"/>
+        </w:rPr>
+        <w:t>Culture</w:t>
+      </w:r>
+      <w:r>
+        <w:rPr>
+          <w:rFonts w:ascii="Tahoma" w:hAnsi="Tahoma" w:cs="Tahoma" w:hint="cs"/>
+          <w:sz w:val="24"/>
+          <w:szCs w:val="24"/>
+          <w:rtl/>
+          <w:lang w:bidi="fa-IR"/>
+        </w:rPr>
+        <w:t xml:space="preserve"> را به عنوان </w:t>
+      </w:r>
+      <w:r>
+        <w:rPr>
+          <w:rFonts w:ascii="Tahoma" w:hAnsi="Tahoma" w:cs="Tahoma"/>
+          <w:sz w:val="24"/>
+          <w:szCs w:val="24"/>
+          <w:lang w:bidi="fa-IR"/>
+        </w:rPr>
+        <w:t>Culture</w:t>
+      </w:r>
+      <w:r>
+        <w:rPr>
+          <w:rFonts w:ascii="Tahoma" w:hAnsi="Tahoma" w:cs="Tahoma" w:hint="cs"/>
+          <w:sz w:val="24"/>
+          <w:szCs w:val="24"/>
+          <w:rtl/>
+          <w:lang w:bidi="fa-IR"/>
+        </w:rPr>
+        <w:t xml:space="preserve"> پیش‌فرض (</w:t>
+      </w:r>
+      <w:r>
+        <w:rPr>
+          <w:rFonts w:ascii="Tahoma" w:hAnsi="Tahoma" w:cs="Tahoma"/>
+          <w:sz w:val="24"/>
+          <w:szCs w:val="24"/>
+          <w:lang w:bidi="fa-IR"/>
+        </w:rPr>
+        <w:t>Default</w:t>
+      </w:r>
+      <w:r>
+        <w:rPr>
+          <w:rFonts w:ascii="Tahoma" w:hAnsi="Tahoma" w:cs="Tahoma" w:hint="cs"/>
+          <w:sz w:val="24"/>
+          <w:szCs w:val="24"/>
+          <w:rtl/>
+          <w:lang w:bidi="fa-IR"/>
+        </w:rPr>
+        <w:t>) معرفی کرد.</w:t>
+      </w:r>
+    </w:p>
+    <w:p>
+      <w:pPr>
+        <w:bidi/>
+        <w:jc w:val="both"/>
+        <w:rPr>
           <w:rFonts w:ascii="Tahoma" w:hAnsi="Tahoma" w:cs="Tahoma"/>
           <w:sz w:val="24"/>
           <w:szCs w:val="24"/>
@@ -1106,7 +1547,7 @@
         <w:bidi/>
         <w:jc w:val="both"/>
         <w:rPr>
-          <w:rFonts w:ascii="Tahoma" w:hAnsi="Tahoma" w:cs="Tahoma" w:hint="cs"/>
+          <w:rFonts w:ascii="Tahoma" w:hAnsi="Tahoma" w:cs="Tahoma"/>
           <w:sz w:val="24"/>
           <w:szCs w:val="24"/>
           <w:rtl/>
@@ -1190,7 +1631,7 @@
         <w:bidi/>
         <w:jc w:val="both"/>
         <w:rPr>
-          <w:rFonts w:ascii="Tahoma" w:hAnsi="Tahoma" w:cs="Tahoma" w:hint="cs"/>
+          <w:rFonts w:ascii="Tahoma" w:hAnsi="Tahoma" w:cs="Tahoma"/>
           <w:b/>
           <w:bCs/>
           <w:sz w:val="24"/>
@@ -1298,7 +1739,7 @@
         <w:bidi/>
         <w:jc w:val="both"/>
         <w:rPr>
-          <w:rFonts w:ascii="Tahoma" w:hAnsi="Tahoma" w:cs="Tahoma" w:hint="cs"/>
+          <w:rFonts w:ascii="Tahoma" w:hAnsi="Tahoma" w:cs="Tahoma"/>
           <w:sz w:val="24"/>
           <w:szCs w:val="24"/>
           <w:rtl/>
@@ -1382,16 +1823,21 @@
         <w:bidi/>
         <w:jc w:val="both"/>
         <w:rPr>
-          <w:rFonts w:ascii="Tahoma" w:hAnsi="Tahoma" w:cs="Tahoma" w:hint="cs"/>
-          <w:sz w:val="24"/>
-          <w:szCs w:val="24"/>
-          <w:rtl/>
-          <w:lang w:bidi="fa-IR"/>
-        </w:rPr>
-      </w:pPr>
-    </w:p>
-    <w:p>
-      <w:pPr>
+          <w:rFonts w:ascii="Tahoma" w:hAnsi="Tahoma" w:cs="Tahoma"/>
+          <w:sz w:val="24"/>
+          <w:szCs w:val="24"/>
+          <w:rtl/>
+          <w:lang w:bidi="fa-IR"/>
+        </w:rPr>
+      </w:pPr>
+    </w:p>
+    <w:p>
+      <w:pPr>
+        <w:pStyle w:val="ListParagraph"/>
+        <w:numPr>
+          <w:ilvl w:val="0"/>
+          <w:numId w:val="3"/>
+        </w:numPr>
         <w:bidi/>
         <w:jc w:val="both"/>
         <w:rPr>
@@ -1544,9 +1990,18 @@
           <w:szCs w:val="24"/>
           <w:lang w:bidi="fa-IR"/>
         </w:rPr>
-        <w:t>ImageUrl</w:t>
+        <w:t>StartDateTime</w:t>
       </w:r>
       <w:proofErr w:type="spellEnd"/>
+      <w:r>
+        <w:rPr>
+          <w:rFonts w:ascii="Tahoma" w:hAnsi="Tahoma" w:cs="Tahoma"/>
+          <w:sz w:val="24"/>
+          <w:szCs w:val="24"/>
+          <w:lang w:bidi="fa-IR"/>
+        </w:rPr>
+        <w:t>?</w:t>
+      </w:r>
     </w:p>
     <w:p>
       <w:pPr>
@@ -1566,7 +2021,7 @@
           <w:szCs w:val="24"/>
           <w:lang w:bidi="fa-IR"/>
         </w:rPr>
-        <w:t>StartDateTime</w:t>
+        <w:t>FinishDateTime</w:t>
       </w:r>
       <w:proofErr w:type="spellEnd"/>
       <w:r>
@@ -1589,6 +2044,77 @@
           <w:lang w:bidi="fa-IR"/>
         </w:rPr>
       </w:pPr>
+    </w:p>
+    <w:p>
+      <w:pPr>
+        <w:pStyle w:val="ListParagraph"/>
+        <w:numPr>
+          <w:ilvl w:val="0"/>
+          <w:numId w:val="3"/>
+        </w:numPr>
+        <w:bidi/>
+        <w:jc w:val="both"/>
+        <w:rPr>
+          <w:rFonts w:ascii="Tahoma" w:hAnsi="Tahoma" w:cs="Tahoma"/>
+          <w:sz w:val="24"/>
+          <w:szCs w:val="24"/>
+          <w:rtl/>
+          <w:lang w:bidi="fa-IR"/>
+        </w:rPr>
+      </w:pPr>
+      <w:r>
+        <w:rPr>
+          <w:rFonts w:ascii="Tahoma" w:hAnsi="Tahoma" w:cs="Tahoma" w:hint="cs"/>
+          <w:sz w:val="24"/>
+          <w:szCs w:val="24"/>
+          <w:rtl/>
+          <w:lang w:bidi="fa-IR"/>
+        </w:rPr>
+        <w:t xml:space="preserve">نمایش </w:t>
+      </w:r>
+      <w:r>
+        <w:rPr>
+          <w:rFonts w:ascii="Tahoma" w:hAnsi="Tahoma" w:cs="Tahoma"/>
+          <w:sz w:val="24"/>
+          <w:szCs w:val="24"/>
+          <w:lang w:bidi="fa-IR"/>
+        </w:rPr>
+        <w:t>Slide Show</w:t>
+      </w:r>
+      <w:r>
+        <w:rPr>
+          <w:rFonts w:ascii="Tahoma" w:hAnsi="Tahoma" w:cs="Tahoma" w:hint="cs"/>
+          <w:sz w:val="24"/>
+          <w:szCs w:val="24"/>
+          <w:rtl/>
+          <w:lang w:bidi="fa-IR"/>
+        </w:rPr>
+        <w:t xml:space="preserve"> در صفحه اول</w:t>
+      </w:r>
+    </w:p>
+    <w:p>
+      <w:pPr>
+        <w:bidi/>
+        <w:ind w:left="360"/>
+        <w:jc w:val="both"/>
+        <w:rPr>
+          <w:rFonts w:ascii="Tahoma" w:hAnsi="Tahoma" w:cs="Tahoma"/>
+          <w:sz w:val="24"/>
+          <w:szCs w:val="24"/>
+          <w:rtl/>
+          <w:lang w:bidi="fa-IR"/>
+        </w:rPr>
+      </w:pPr>
+      <w:r>
+        <w:rPr>
+          <w:rFonts w:ascii="Tahoma" w:hAnsi="Tahoma" w:cs="Tahoma" w:hint="cs"/>
+          <w:sz w:val="24"/>
+          <w:szCs w:val="24"/>
+          <w:rtl/>
+          <w:lang w:bidi="fa-IR"/>
+        </w:rPr>
+        <w:t xml:space="preserve">جدول </w:t>
+      </w:r>
       <w:proofErr w:type="spellStart"/>
       <w:r>
         <w:rPr>
@@ -1597,7 +2123,7 @@
           <w:szCs w:val="24"/>
           <w:lang w:bidi="fa-IR"/>
         </w:rPr>
-        <w:t>FinishDateTime</w:t>
+        <w:t>PageCategory</w:t>
       </w:r>
       <w:proofErr w:type="spellEnd"/>
       <w:r>
@@ -1607,95 +2133,7 @@
           <w:szCs w:val="24"/>
           <w:lang w:bidi="fa-IR"/>
         </w:rPr>
-        <w:t>?</w:t>
-      </w:r>
-    </w:p>
-    <w:p>
-      <w:pPr>
-        <w:jc w:val="both"/>
-        <w:rPr>
-          <w:rFonts w:ascii="Tahoma" w:hAnsi="Tahoma" w:cs="Tahoma"/>
-          <w:sz w:val="24"/>
-          <w:szCs w:val="24"/>
-          <w:lang w:bidi="fa-IR"/>
-        </w:rPr>
-      </w:pPr>
-    </w:p>
-    <w:p>
-      <w:pPr>
-        <w:bidi/>
-        <w:jc w:val="both"/>
-        <w:rPr>
-          <w:rFonts w:ascii="Tahoma" w:hAnsi="Tahoma" w:cs="Tahoma"/>
-          <w:sz w:val="24"/>
-          <w:szCs w:val="24"/>
-          <w:rtl/>
-          <w:lang w:bidi="fa-IR"/>
-        </w:rPr>
-      </w:pPr>
-      <w:r>
-        <w:rPr>
-          <w:rFonts w:ascii="Tahoma" w:hAnsi="Tahoma" w:cs="Tahoma" w:hint="cs"/>
-          <w:sz w:val="24"/>
-          <w:szCs w:val="24"/>
-          <w:rtl/>
-          <w:lang w:bidi="fa-IR"/>
-        </w:rPr>
-        <w:t xml:space="preserve">نمایش </w:t>
-      </w:r>
-      <w:r>
-        <w:rPr>
-          <w:rFonts w:ascii="Tahoma" w:hAnsi="Tahoma" w:cs="Tahoma"/>
-          <w:sz w:val="24"/>
-          <w:szCs w:val="24"/>
-          <w:lang w:bidi="fa-IR"/>
-        </w:rPr>
-        <w:t>Slide Show</w:t>
-      </w:r>
-      <w:r>
-        <w:rPr>
-          <w:rFonts w:ascii="Tahoma" w:hAnsi="Tahoma" w:cs="Tahoma" w:hint="cs"/>
-          <w:sz w:val="24"/>
-          <w:szCs w:val="24"/>
-          <w:rtl/>
-          <w:lang w:bidi="fa-IR"/>
-        </w:rPr>
-        <w:t xml:space="preserve"> در صفحه اول</w:t>
-      </w:r>
-    </w:p>
-    <w:p>
-      <w:pPr>
-        <w:bidi/>
-        <w:jc w:val="both"/>
-        <w:rPr>
-          <w:rFonts w:ascii="Tahoma" w:hAnsi="Tahoma" w:cs="Tahoma" w:hint="cs"/>
-          <w:sz w:val="24"/>
-          <w:szCs w:val="24"/>
-          <w:lang w:bidi="fa-IR"/>
-        </w:rPr>
-      </w:pPr>
-    </w:p>
-    <w:p>
-      <w:pPr>
-        <w:bidi/>
-        <w:jc w:val="both"/>
-        <w:rPr>
-          <w:rFonts w:ascii="Tahoma" w:hAnsi="Tahoma" w:cs="Tahoma"/>
-          <w:sz w:val="24"/>
-          <w:szCs w:val="24"/>
-          <w:rtl/>
-          <w:lang w:bidi="fa-IR"/>
-        </w:rPr>
-      </w:pPr>
-      <w:r>
-        <w:rPr>
-          <w:rFonts w:ascii="Tahoma" w:hAnsi="Tahoma" w:cs="Tahoma" w:hint="cs"/>
-          <w:sz w:val="24"/>
-          <w:szCs w:val="24"/>
-          <w:rtl/>
-          <w:lang w:bidi="fa-IR"/>
-        </w:rPr>
-        <w:t xml:space="preserve">جدول </w:t>
+        <w:t xml:space="preserve">, </w:t>
       </w:r>
       <w:proofErr w:type="spellStart"/>
       <w:r>
@@ -1705,7 +2143,7 @@
           <w:szCs w:val="24"/>
           <w:lang w:bidi="fa-IR"/>
         </w:rPr>
-        <w:t>PageCategory</w:t>
+        <w:t>PostCategory</w:t>
       </w:r>
       <w:proofErr w:type="spellEnd"/>
       <w:r>
@@ -1715,7 +2153,17 @@
           <w:szCs w:val="24"/>
           <w:lang w:bidi="fa-IR"/>
         </w:rPr>
-        <w:t xml:space="preserve">, </w:t>
+        <w:t>, Page, Post</w:t>
+      </w:r>
+      <w:r>
+        <w:rPr>
+          <w:rFonts w:ascii="Tahoma" w:hAnsi="Tahoma" w:cs="Tahoma" w:hint="cs"/>
+          <w:sz w:val="24"/>
+          <w:szCs w:val="24"/>
+          <w:rtl/>
+          <w:lang w:bidi="fa-IR"/>
+        </w:rPr>
+        <w:t xml:space="preserve"> نیز باید مجهز به فیلد </w:t>
       </w:r>
       <w:proofErr w:type="spellStart"/>
       <w:r>
@@ -1725,41 +2173,11 @@
           <w:szCs w:val="24"/>
           <w:lang w:bidi="fa-IR"/>
         </w:rPr>
-        <w:t>PostCategory</w:t>
+        <w:t>CultureId</w:t>
       </w:r>
       <w:proofErr w:type="spellEnd"/>
       <w:r>
         <w:rPr>
-          <w:rFonts w:ascii="Tahoma" w:hAnsi="Tahoma" w:cs="Tahoma"/>
-          <w:sz w:val="24"/>
-          <w:szCs w:val="24"/>
-          <w:lang w:bidi="fa-IR"/>
-        </w:rPr>
-        <w:t>, Page, Post</w:t>
-      </w:r>
-      <w:r>
-        <w:rPr>
-          <w:rFonts w:ascii="Tahoma" w:hAnsi="Tahoma" w:cs="Tahoma" w:hint="cs"/>
-          <w:sz w:val="24"/>
-          <w:szCs w:val="24"/>
-          <w:rtl/>
-          <w:lang w:bidi="fa-IR"/>
-        </w:rPr>
-        <w:t xml:space="preserve"> نیز باید مجهز به فیلد </w:t>
-      </w:r>
-      <w:proofErr w:type="spellStart"/>
-      <w:r>
-        <w:rPr>
-          <w:rFonts w:ascii="Tahoma" w:hAnsi="Tahoma" w:cs="Tahoma"/>
-          <w:sz w:val="24"/>
-          <w:szCs w:val="24"/>
-          <w:lang w:bidi="fa-IR"/>
-        </w:rPr>
-        <w:t>CultureId</w:t>
-      </w:r>
-      <w:proofErr w:type="spellEnd"/>
-      <w:r>
-        <w:rPr>
           <w:rFonts w:ascii="Tahoma" w:hAnsi="Tahoma" w:cs="Tahoma" w:hint="cs"/>
           <w:sz w:val="24"/>
           <w:szCs w:val="24"/>
@@ -1771,19 +2189,66 @@
     </w:p>
     <w:p>
       <w:pPr>
-        <w:bidi/>
-        <w:jc w:val="both"/>
-        <w:rPr>
-          <w:rFonts w:ascii="Tahoma" w:hAnsi="Tahoma" w:cs="Tahoma"/>
-          <w:sz w:val="24"/>
-          <w:szCs w:val="24"/>
-          <w:rtl/>
-          <w:lang w:bidi="fa-IR"/>
-        </w:rPr>
-      </w:pPr>
-    </w:p>
-    <w:p>
-      <w:pPr>
+        <w:pStyle w:val="ListParagraph"/>
+        <w:numPr>
+          <w:ilvl w:val="0"/>
+          <w:numId w:val="3"/>
+        </w:numPr>
+        <w:bidi/>
+        <w:jc w:val="both"/>
+        <w:rPr>
+          <w:rFonts w:ascii="Tahoma" w:hAnsi="Tahoma" w:cs="Tahoma"/>
+          <w:sz w:val="24"/>
+          <w:szCs w:val="24"/>
+          <w:lang w:bidi="fa-IR"/>
+        </w:rPr>
+      </w:pPr>
+      <w:r>
+        <w:rPr>
+          <w:rFonts w:ascii="Tahoma" w:hAnsi="Tahoma" w:cs="Tahoma" w:hint="cs"/>
+          <w:sz w:val="24"/>
+          <w:szCs w:val="24"/>
+          <w:rtl/>
+          <w:lang w:bidi="fa-IR"/>
+        </w:rPr>
+        <w:t xml:space="preserve">پیاده‌سازی جدول و </w:t>
+      </w:r>
+      <w:r>
+        <w:rPr>
+          <w:rFonts w:ascii="Tahoma" w:hAnsi="Tahoma" w:cs="Tahoma"/>
+          <w:sz w:val="24"/>
+          <w:szCs w:val="24"/>
+          <w:lang w:bidi="fa-IR"/>
+        </w:rPr>
+        <w:t>CRUD</w:t>
+      </w:r>
+      <w:r>
+        <w:rPr>
+          <w:rFonts w:ascii="Tahoma" w:hAnsi="Tahoma" w:cs="Tahoma" w:hint="cs"/>
+          <w:sz w:val="24"/>
+          <w:szCs w:val="24"/>
+          <w:rtl/>
+          <w:lang w:bidi="fa-IR"/>
+        </w:rPr>
+        <w:t xml:space="preserve"> مربوط به </w:t>
+      </w:r>
+      <w:r>
+        <w:rPr>
+          <w:rFonts w:ascii="Tahoma" w:hAnsi="Tahoma" w:cs="Tahoma"/>
+          <w:sz w:val="24"/>
+          <w:szCs w:val="24"/>
+          <w:lang w:bidi="fa-IR"/>
+        </w:rPr>
+        <w:t>Post</w:t>
+      </w:r>
+    </w:p>
+    <w:p>
+      <w:pPr>
+        <w:pStyle w:val="ListParagraph"/>
+        <w:numPr>
+          <w:ilvl w:val="0"/>
+          <w:numId w:val="3"/>
+        </w:numPr>
         <w:bidi/>
         <w:jc w:val="both"/>
         <w:rPr>
@@ -1834,7 +2299,7 @@
           <w:lang w:bidi="fa-IR"/>
         </w:rPr>
       </w:pPr>
-      <w:hyperlink r:id="rId4" w:history="1">
+      <w:hyperlink r:id="rId5" w:history="1">
         <w:r>
           <w:rPr>
             <w:rStyle w:val="Hyperlink"/>
@@ -1899,7 +2364,7 @@
           <w:lang w:bidi="fa-IR"/>
         </w:rPr>
       </w:pPr>
-      <w:hyperlink r:id="rId5" w:history="1">
+      <w:hyperlink r:id="rId6" w:history="1">
         <w:r>
           <w:rPr>
             <w:rStyle w:val="Hyperlink"/>
@@ -1938,6 +2403,11 @@
     </w:p>
     <w:p>
       <w:pPr>
+        <w:pStyle w:val="ListParagraph"/>
+        <w:numPr>
+          <w:ilvl w:val="0"/>
+          <w:numId w:val="4"/>
+        </w:numPr>
         <w:bidi/>
         <w:jc w:val="both"/>
         <w:rPr>
@@ -2022,19 +2492,11 @@
     </w:p>
     <w:p>
       <w:pPr>
-        <w:bidi/>
-        <w:jc w:val="both"/>
-        <w:rPr>
-          <w:rFonts w:ascii="Tahoma" w:hAnsi="Tahoma" w:cs="Tahoma"/>
-          <w:sz w:val="24"/>
-          <w:szCs w:val="24"/>
-          <w:rtl/>
-          <w:lang w:bidi="fa-IR"/>
-        </w:rPr>
-      </w:pPr>
-    </w:p>
-    <w:p>
-      <w:pPr>
+        <w:pStyle w:val="ListParagraph"/>
+        <w:numPr>
+          <w:ilvl w:val="0"/>
+          <w:numId w:val="4"/>
+        </w:numPr>
         <w:bidi/>
         <w:jc w:val="both"/>
         <w:rPr>
@@ -2077,19 +2539,11 @@
     </w:p>
     <w:p>
       <w:pPr>
-        <w:bidi/>
-        <w:jc w:val="both"/>
-        <w:rPr>
-          <w:rFonts w:ascii="Tahoma" w:hAnsi="Tahoma" w:cs="Tahoma"/>
-          <w:sz w:val="24"/>
-          <w:szCs w:val="24"/>
-          <w:rtl/>
-          <w:lang w:bidi="fa-IR"/>
-        </w:rPr>
-      </w:pPr>
-    </w:p>
-    <w:p>
-      <w:pPr>
+        <w:pStyle w:val="ListParagraph"/>
+        <w:numPr>
+          <w:ilvl w:val="0"/>
+          <w:numId w:val="4"/>
+        </w:numPr>
         <w:bidi/>
         <w:jc w:val="both"/>
         <w:rPr>
@@ -2129,29 +2583,6 @@
         </w:rPr>
         <w:t xml:space="preserve"> مربوطه نمایش داده شود:</w:t>
       </w:r>
-    </w:p>
-    <w:p>
-      <w:pPr>
-        <w:jc w:val="both"/>
-        <w:rPr>
-          <w:rFonts w:ascii="Tahoma" w:hAnsi="Tahoma" w:cs="Tahoma"/>
-          <w:sz w:val="24"/>
-          <w:szCs w:val="24"/>
-          <w:lang w:bidi="fa-IR"/>
-        </w:rPr>
-      </w:pPr>
-      <w:hyperlink r:id="rId6" w:history="1">
-        <w:r>
-          <w:rPr>
-            <w:rStyle w:val="Hyperlink"/>
-            <w:rFonts w:ascii="Tahoma" w:hAnsi="Tahoma" w:cs="Tahoma"/>
-            <w:sz w:val="24"/>
-            <w:szCs w:val="24"/>
-            <w:lang w:bidi="fa-IR"/>
-          </w:rPr>
-          <w:t>https://Dtat.ir/PageCategory/News</w:t>
-        </w:r>
-      </w:hyperlink>
     </w:p>
     <w:p>
       <w:pPr>
@@ -2172,7 +2603,64 @@
             <w:szCs w:val="24"/>
             <w:lang w:bidi="fa-IR"/>
           </w:rPr>
-          <w:t>https://Dtat.ir/PageCategory/</w:t>
+          <w:t>https://Dtat.ir/PostCategory/News</w:t>
+        </w:r>
+      </w:hyperlink>
+    </w:p>
+    <w:p>
+      <w:pPr>
+        <w:jc w:val="both"/>
+        <w:rPr>
+          <w:rFonts w:ascii="Tahoma" w:hAnsi="Tahoma" w:cs="Tahoma"/>
+          <w:sz w:val="24"/>
+          <w:szCs w:val="24"/>
+          <w:lang w:bidi="fa-IR"/>
+        </w:rPr>
+      </w:pPr>
+      <w:hyperlink r:id="rId8" w:history="1">
+        <w:r>
+          <w:rPr>
+            <w:rStyle w:val="Hyperlink"/>
+            <w:rFonts w:ascii="Tahoma" w:hAnsi="Tahoma" w:cs="Tahoma"/>
+            <w:sz w:val="24"/>
+            <w:szCs w:val="24"/>
+            <w:lang w:bidi="fa-IR"/>
+          </w:rPr>
+          <w:t>https://Dtat.ir/PostCategory/</w:t>
+        </w:r>
+        <w:r>
+          <w:rPr>
+            <w:rStyle w:val="Hyperlink"/>
+            <w:rFonts w:ascii="Tahoma" w:hAnsi="Tahoma" w:cs="Tahoma" w:hint="cs"/>
+            <w:sz w:val="24"/>
+            <w:szCs w:val="24"/>
+            <w:rtl/>
+            <w:lang w:bidi="fa-IR"/>
+          </w:rPr>
+          <w:t>آموزش</w:t>
+        </w:r>
+      </w:hyperlink>
+    </w:p>
+    <w:p>
+      <w:pPr>
+        <w:jc w:val="both"/>
+        <w:rPr>
+          <w:rFonts w:ascii="Tahoma" w:hAnsi="Tahoma" w:cs="Tahoma"/>
+          <w:sz w:val="24"/>
+          <w:szCs w:val="24"/>
+          <w:lang w:bidi="fa-IR"/>
+        </w:rPr>
+      </w:pPr>
+      <w:hyperlink r:id="rId9" w:history="1">
+        <w:r>
+          <w:rPr>
+            <w:rStyle w:val="Hyperlink"/>
+            <w:rFonts w:ascii="Tahoma" w:hAnsi="Tahoma" w:cs="Tahoma"/>
+            <w:sz w:val="24"/>
+            <w:szCs w:val="24"/>
+            <w:lang w:bidi="fa-IR"/>
+          </w:rPr>
+          <w:t>https://Dtat.ir/PostCategory/</w:t>
         </w:r>
         <w:r>
           <w:rPr>
@@ -2189,18 +2677,11 @@
     </w:p>
     <w:p>
       <w:pPr>
-        <w:jc w:val="both"/>
-        <w:rPr>
-          <w:rFonts w:ascii="Tahoma" w:hAnsi="Tahoma" w:cs="Tahoma"/>
-          <w:sz w:val="24"/>
-          <w:szCs w:val="24"/>
-          <w:rtl/>
-          <w:lang w:bidi="fa-IR"/>
-        </w:rPr>
-      </w:pPr>
-    </w:p>
-    <w:p>
-      <w:pPr>
+        <w:pStyle w:val="ListParagraph"/>
+        <w:numPr>
+          <w:ilvl w:val="0"/>
+          <w:numId w:val="5"/>
+        </w:numPr>
         <w:bidi/>
         <w:jc w:val="both"/>
         <w:rPr>
@@ -2224,19 +2705,11 @@
     </w:p>
     <w:p>
       <w:pPr>
-        <w:bidi/>
-        <w:jc w:val="both"/>
-        <w:rPr>
-          <w:rFonts w:ascii="Tahoma" w:hAnsi="Tahoma" w:cs="Tahoma"/>
-          <w:sz w:val="24"/>
-          <w:szCs w:val="24"/>
-          <w:rtl/>
-          <w:lang w:bidi="fa-IR"/>
-        </w:rPr>
-      </w:pPr>
-    </w:p>
-    <w:p>
-      <w:pPr>
+        <w:pStyle w:val="ListParagraph"/>
+        <w:numPr>
+          <w:ilvl w:val="0"/>
+          <w:numId w:val="5"/>
+        </w:numPr>
         <w:bidi/>
         <w:jc w:val="both"/>
         <w:rPr>
@@ -2331,7 +2804,7 @@
       <w:pPr>
         <w:jc w:val="both"/>
         <w:rPr>
-          <w:rFonts w:ascii="Tahoma" w:hAnsi="Tahoma" w:cs="Tahoma" w:hint="cs"/>
+          <w:rFonts w:ascii="Tahoma" w:hAnsi="Tahoma" w:cs="Tahoma"/>
           <w:sz w:val="24"/>
           <w:szCs w:val="24"/>
           <w:lang w:bidi="fa-IR"/>
@@ -2345,16 +2818,7 @@
           <w:szCs w:val="24"/>
           <w:lang w:bidi="fa-IR"/>
         </w:rPr>
-        <w:t>DisplayNameIn</w:t>
-      </w:r>
-      <w:r>
-        <w:rPr>
-          <w:rFonts w:ascii="Tahoma" w:hAnsi="Tahoma" w:cs="Tahoma"/>
-          <w:sz w:val="24"/>
-          <w:szCs w:val="24"/>
-          <w:lang w:bidi="fa-IR"/>
-        </w:rPr>
-        <w:t>ContactUsPage</w:t>
+        <w:t>DisplayNameInContactUsPage</w:t>
       </w:r>
       <w:proofErr w:type="spellEnd"/>
       <w:r>
@@ -2375,6 +2839,591 @@
     </w:sectPr>
   </w:body>
 </w:document>
+</file>
+
+<file path=word/numbering.xml><?xml version="1.0" encoding="utf-8"?>
+<w:numbering xmlns:wpc="http://schemas.microsoft.com/office/word/2010/wordprocessingCanvas" xmlns:cx="http://schemas.microsoft.com/office/drawing/2014/chartex" xmlns:cx1="http://schemas.microsoft.com/office/drawing/2015/9/8/chartex" xmlns:cx2="http://schemas.microsoft.com/office/drawing/2015/10/21/chartex" xmlns:cx3="http://schemas.microsoft.com/office/drawing/2016/5/9/chartex" xmlns:cx4="http://schemas.microsoft.com/office/drawing/2016/5/10/chartex" xmlns:cx5="http://schemas.microsoft.com/office/drawing/2016/5/11/chartex" xmlns:cx6="http://schemas.microsoft.com/office/drawing/2016/5/12/chartex" xmlns:cx7="http://schemas.microsoft.com/office/drawing/2016/5/13/chartex" xmlns:cx8="http://schemas.microsoft.com/office/drawing/2016/5/14/chartex" xmlns:mc="http://schemas.openxmlformats.org/markup-compatibility/2006" xmlns:aink="http://schemas.microsoft.com/office/drawing/2016/ink" xmlns:am3d="http://schemas.microsoft.com/office/drawing/2017/model3d" xmlns:o="urn:schemas-microsoft-com:office:office" xmlns:oel="http://schemas.microsoft.com/office/2019/extlst" xmlns:r="http://schemas.openxmlformats.org/officeDocument/2006/relationships" xmlns:m="http://schemas.openxmlformats.org/officeDocument/2006/math" xmlns:v="urn:schemas-microsoft-com:vml" xmlns:wp14="http://schemas.microsoft.com/office/word/2010/wordprocessingDrawing" xmlns:wp="http://schemas.openxmlformats.org/drawingml/2006/wordprocessingDrawing" xmlns:w10="urn:schemas-microsoft-com:office:word" xmlns:w="http://schemas.openxmlformats.org/wordprocessingml/2006/main" xmlns:w14="http://schemas.microsoft.com/office/word/2010/wordml" xmlns:w15="http://schemas.microsoft.com/office/word/2012/wordml" xmlns:w16cex="http://schemas.microsoft.com/office/word/2018/wordml/cex" xmlns:w16cid="http://schemas.microsoft.com/office/word/2016/wordml/cid" xmlns:w16="http://schemas.microsoft.com/office/word/2018/wordml" xmlns:w16sdtdh="http://schemas.microsoft.com/office/word/2020/wordml/sdtdatahash" xmlns:w16se="http://schemas.microsoft.com/office/word/2015/wordml/symex" xmlns:wpg="http://schemas.microsoft.com/office/word/2010/wordprocessingGroup" xmlns:wpi="http://schemas.microsoft.com/office/word/2010/wordprocessingInk" xmlns:wne="http://schemas.microsoft.com/office/word/2006/wordml" xmlns:wps="http://schemas.microsoft.com/office/word/2010/wordprocessingShape" mc:Ignorable="w14 w15 w16se w16cid w16 w16cex w16sdtdh wp14">
+  <w:abstractNum w:abstractNumId="0" w15:restartNumberingAfterBreak="0">
+    <w:nsid w:val="1DD81153"/>
+    <w:multiLevelType w:val="hybridMultilevel"/>
+    <w:tmpl w:val="3ECEAE86"/>
+    <w:lvl w:ilvl="0" w:tplc="04090001">
+      <w:start w:val="1"/>
+      <w:numFmt w:val="bullet"/>
+      <w:lvlText w:val=""/>
+      <w:lvlJc w:val="left"/>
+      <w:pPr>
+        <w:ind w:left="720" w:hanging="360"/>
+      </w:pPr>
+      <w:rPr>
+        <w:rFonts w:ascii="Symbol" w:hAnsi="Symbol" w:hint="default"/>
+      </w:rPr>
+    </w:lvl>
+    <w:lvl w:ilvl="1" w:tplc="04090003" w:tentative="1">
+      <w:start w:val="1"/>
+      <w:numFmt w:val="bullet"/>
+      <w:lvlText w:val="o"/>
+      <w:lvlJc w:val="left"/>
+      <w:pPr>
+        <w:ind w:left="1440" w:hanging="360"/>
+      </w:pPr>
+      <w:rPr>
+        <w:rFonts w:ascii="Courier New" w:hAnsi="Courier New" w:cs="Courier New" w:hint="default"/>
+      </w:rPr>
+    </w:lvl>
+    <w:lvl w:ilvl="2" w:tplc="04090005" w:tentative="1">
+      <w:start w:val="1"/>
+      <w:numFmt w:val="bullet"/>
+      <w:lvlText w:val=""/>
+      <w:lvlJc w:val="left"/>
+      <w:pPr>
+        <w:ind w:left="2160" w:hanging="360"/>
+      </w:pPr>
+      <w:rPr>
+        <w:rFonts w:ascii="Wingdings" w:hAnsi="Wingdings" w:hint="default"/>
+      </w:rPr>
+    </w:lvl>
+    <w:lvl w:ilvl="3" w:tplc="04090001" w:tentative="1">
+      <w:start w:val="1"/>
+      <w:numFmt w:val="bullet"/>
+      <w:lvlText w:val=""/>
+      <w:lvlJc w:val="left"/>
+      <w:pPr>
+        <w:ind w:left="2880" w:hanging="360"/>
+      </w:pPr>
+      <w:rPr>
+        <w:rFonts w:ascii="Symbol" w:hAnsi="Symbol" w:hint="default"/>
+      </w:rPr>
+    </w:lvl>
+    <w:lvl w:ilvl="4" w:tplc="04090003" w:tentative="1">
+      <w:start w:val="1"/>
+      <w:numFmt w:val="bullet"/>
+      <w:lvlText w:val="o"/>
+      <w:lvlJc w:val="left"/>
+      <w:pPr>
+        <w:ind w:left="3600" w:hanging="360"/>
+      </w:pPr>
+      <w:rPr>
+        <w:rFonts w:ascii="Courier New" w:hAnsi="Courier New" w:cs="Courier New" w:hint="default"/>
+      </w:rPr>
+    </w:lvl>
+    <w:lvl w:ilvl="5" w:tplc="04090005" w:tentative="1">
+      <w:start w:val="1"/>
+      <w:numFmt w:val="bullet"/>
+      <w:lvlText w:val=""/>
+      <w:lvlJc w:val="left"/>
+      <w:pPr>
+        <w:ind w:left="4320" w:hanging="360"/>
+      </w:pPr>
+      <w:rPr>
+        <w:rFonts w:ascii="Wingdings" w:hAnsi="Wingdings" w:hint="default"/>
+      </w:rPr>
+    </w:lvl>
+    <w:lvl w:ilvl="6" w:tplc="04090001" w:tentative="1">
+      <w:start w:val="1"/>
+      <w:numFmt w:val="bullet"/>
+      <w:lvlText w:val=""/>
+      <w:lvlJc w:val="left"/>
+      <w:pPr>
+        <w:ind w:left="5040" w:hanging="360"/>
+      </w:pPr>
+      <w:rPr>
+        <w:rFonts w:ascii="Symbol" w:hAnsi="Symbol" w:hint="default"/>
+      </w:rPr>
+    </w:lvl>
+    <w:lvl w:ilvl="7" w:tplc="04090003" w:tentative="1">
+      <w:start w:val="1"/>
+      <w:numFmt w:val="bullet"/>
+      <w:lvlText w:val="o"/>
+      <w:lvlJc w:val="left"/>
+      <w:pPr>
+        <w:ind w:left="5760" w:hanging="360"/>
+      </w:pPr>
+      <w:rPr>
+        <w:rFonts w:ascii="Courier New" w:hAnsi="Courier New" w:cs="Courier New" w:hint="default"/>
+      </w:rPr>
+    </w:lvl>
+    <w:lvl w:ilvl="8" w:tplc="04090005" w:tentative="1">
+      <w:start w:val="1"/>
+      <w:numFmt w:val="bullet"/>
+      <w:lvlText w:val=""/>
+      <w:lvlJc w:val="left"/>
+      <w:pPr>
+        <w:ind w:left="6480" w:hanging="360"/>
+      </w:pPr>
+      <w:rPr>
+        <w:rFonts w:ascii="Wingdings" w:hAnsi="Wingdings" w:hint="default"/>
+      </w:rPr>
+    </w:lvl>
+  </w:abstractNum>
+  <w:abstractNum w:abstractNumId="1" w15:restartNumberingAfterBreak="0">
+    <w:nsid w:val="262B7659"/>
+    <w:multiLevelType w:val="hybridMultilevel"/>
+    <w:tmpl w:val="28BAB79C"/>
+    <w:lvl w:ilvl="0" w:tplc="04090001">
+      <w:start w:val="1"/>
+      <w:numFmt w:val="bullet"/>
+      <w:lvlText w:val=""/>
+      <w:lvlJc w:val="left"/>
+      <w:pPr>
+        <w:ind w:left="720" w:hanging="360"/>
+      </w:pPr>
+      <w:rPr>
+        <w:rFonts w:ascii="Symbol" w:hAnsi="Symbol" w:hint="default"/>
+      </w:rPr>
+    </w:lvl>
+    <w:lvl w:ilvl="1" w:tplc="04090003" w:tentative="1">
+      <w:start w:val="1"/>
+      <w:numFmt w:val="bullet"/>
+      <w:lvlText w:val="o"/>
+      <w:lvlJc w:val="left"/>
+      <w:pPr>
+        <w:ind w:left="1440" w:hanging="360"/>
+      </w:pPr>
+      <w:rPr>
+        <w:rFonts w:ascii="Courier New" w:hAnsi="Courier New" w:cs="Courier New" w:hint="default"/>
+      </w:rPr>
+    </w:lvl>
+    <w:lvl w:ilvl="2" w:tplc="04090005" w:tentative="1">
+      <w:start w:val="1"/>
+      <w:numFmt w:val="bullet"/>
+      <w:lvlText w:val=""/>
+      <w:lvlJc w:val="left"/>
+      <w:pPr>
+        <w:ind w:left="2160" w:hanging="360"/>
+      </w:pPr>
+      <w:rPr>
+        <w:rFonts w:ascii="Wingdings" w:hAnsi="Wingdings" w:hint="default"/>
+      </w:rPr>
+    </w:lvl>
+    <w:lvl w:ilvl="3" w:tplc="04090001" w:tentative="1">
+      <w:start w:val="1"/>
+      <w:numFmt w:val="bullet"/>
+      <w:lvlText w:val=""/>
+      <w:lvlJc w:val="left"/>
+      <w:pPr>
+        <w:ind w:left="2880" w:hanging="360"/>
+      </w:pPr>
+      <w:rPr>
+        <w:rFonts w:ascii="Symbol" w:hAnsi="Symbol" w:hint="default"/>
+      </w:rPr>
+    </w:lvl>
+    <w:lvl w:ilvl="4" w:tplc="04090003" w:tentative="1">
+      <w:start w:val="1"/>
+      <w:numFmt w:val="bullet"/>
+      <w:lvlText w:val="o"/>
+      <w:lvlJc w:val="left"/>
+      <w:pPr>
+        <w:ind w:left="3600" w:hanging="360"/>
+      </w:pPr>
+      <w:rPr>
+        <w:rFonts w:ascii="Courier New" w:hAnsi="Courier New" w:cs="Courier New" w:hint="default"/>
+      </w:rPr>
+    </w:lvl>
+    <w:lvl w:ilvl="5" w:tplc="04090005" w:tentative="1">
+      <w:start w:val="1"/>
+      <w:numFmt w:val="bullet"/>
+      <w:lvlText w:val=""/>
+      <w:lvlJc w:val="left"/>
+      <w:pPr>
+        <w:ind w:left="4320" w:hanging="360"/>
+      </w:pPr>
+      <w:rPr>
+        <w:rFonts w:ascii="Wingdings" w:hAnsi="Wingdings" w:hint="default"/>
+      </w:rPr>
+    </w:lvl>
+    <w:lvl w:ilvl="6" w:tplc="04090001" w:tentative="1">
+      <w:start w:val="1"/>
+      <w:numFmt w:val="bullet"/>
+      <w:lvlText w:val=""/>
+      <w:lvlJc w:val="left"/>
+      <w:pPr>
+        <w:ind w:left="5040" w:hanging="360"/>
+      </w:pPr>
+      <w:rPr>
+        <w:rFonts w:ascii="Symbol" w:hAnsi="Symbol" w:hint="default"/>
+      </w:rPr>
+    </w:lvl>
+    <w:lvl w:ilvl="7" w:tplc="04090003" w:tentative="1">
+      <w:start w:val="1"/>
+      <w:numFmt w:val="bullet"/>
+      <w:lvlText w:val="o"/>
+      <w:lvlJc w:val="left"/>
+      <w:pPr>
+        <w:ind w:left="5760" w:hanging="360"/>
+      </w:pPr>
+      <w:rPr>
+        <w:rFonts w:ascii="Courier New" w:hAnsi="Courier New" w:cs="Courier New" w:hint="default"/>
+      </w:rPr>
+    </w:lvl>
+    <w:lvl w:ilvl="8" w:tplc="04090005" w:tentative="1">
+      <w:start w:val="1"/>
+      <w:numFmt w:val="bullet"/>
+      <w:lvlText w:val=""/>
+      <w:lvlJc w:val="left"/>
+      <w:pPr>
+        <w:ind w:left="6480" w:hanging="360"/>
+      </w:pPr>
+      <w:rPr>
+        <w:rFonts w:ascii="Wingdings" w:hAnsi="Wingdings" w:hint="default"/>
+      </w:rPr>
+    </w:lvl>
+  </w:abstractNum>
+  <w:abstractNum w:abstractNumId="2" w15:restartNumberingAfterBreak="0">
+    <w:nsid w:val="2E006237"/>
+    <w:multiLevelType w:val="hybridMultilevel"/>
+    <w:tmpl w:val="0C5447AE"/>
+    <w:lvl w:ilvl="0" w:tplc="04090001">
+      <w:start w:val="1"/>
+      <w:numFmt w:val="bullet"/>
+      <w:lvlText w:val=""/>
+      <w:lvlJc w:val="left"/>
+      <w:pPr>
+        <w:ind w:left="720" w:hanging="360"/>
+      </w:pPr>
+      <w:rPr>
+        <w:rFonts w:ascii="Symbol" w:hAnsi="Symbol" w:hint="default"/>
+      </w:rPr>
+    </w:lvl>
+    <w:lvl w:ilvl="1" w:tplc="04090003" w:tentative="1">
+      <w:start w:val="1"/>
+      <w:numFmt w:val="bullet"/>
+      <w:lvlText w:val="o"/>
+      <w:lvlJc w:val="left"/>
+      <w:pPr>
+        <w:ind w:left="1440" w:hanging="360"/>
+      </w:pPr>
+      <w:rPr>
+        <w:rFonts w:ascii="Courier New" w:hAnsi="Courier New" w:cs="Courier New" w:hint="default"/>
+      </w:rPr>
+    </w:lvl>
+    <w:lvl w:ilvl="2" w:tplc="04090005" w:tentative="1">
+      <w:start w:val="1"/>
+      <w:numFmt w:val="bullet"/>
+      <w:lvlText w:val=""/>
+      <w:lvlJc w:val="left"/>
+      <w:pPr>
+        <w:ind w:left="2160" w:hanging="360"/>
+      </w:pPr>
+      <w:rPr>
+        <w:rFonts w:ascii="Wingdings" w:hAnsi="Wingdings" w:hint="default"/>
+      </w:rPr>
+    </w:lvl>
+    <w:lvl w:ilvl="3" w:tplc="04090001" w:tentative="1">
+      <w:start w:val="1"/>
+      <w:numFmt w:val="bullet"/>
+      <w:lvlText w:val=""/>
+      <w:lvlJc w:val="left"/>
+      <w:pPr>
+        <w:ind w:left="2880" w:hanging="360"/>
+      </w:pPr>
+      <w:rPr>
+        <w:rFonts w:ascii="Symbol" w:hAnsi="Symbol" w:hint="default"/>
+      </w:rPr>
+    </w:lvl>
+    <w:lvl w:ilvl="4" w:tplc="04090003" w:tentative="1">
+      <w:start w:val="1"/>
+      <w:numFmt w:val="bullet"/>
+      <w:lvlText w:val="o"/>
+      <w:lvlJc w:val="left"/>
+      <w:pPr>
+        <w:ind w:left="3600" w:hanging="360"/>
+      </w:pPr>
+      <w:rPr>
+        <w:rFonts w:ascii="Courier New" w:hAnsi="Courier New" w:cs="Courier New" w:hint="default"/>
+      </w:rPr>
+    </w:lvl>
+    <w:lvl w:ilvl="5" w:tplc="04090005" w:tentative="1">
+      <w:start w:val="1"/>
+      <w:numFmt w:val="bullet"/>
+      <w:lvlText w:val=""/>
+      <w:lvlJc w:val="left"/>
+      <w:pPr>
+        <w:ind w:left="4320" w:hanging="360"/>
+      </w:pPr>
+      <w:rPr>
+        <w:rFonts w:ascii="Wingdings" w:hAnsi="Wingdings" w:hint="default"/>
+      </w:rPr>
+    </w:lvl>
+    <w:lvl w:ilvl="6" w:tplc="04090001" w:tentative="1">
+      <w:start w:val="1"/>
+      <w:numFmt w:val="bullet"/>
+      <w:lvlText w:val=""/>
+      <w:lvlJc w:val="left"/>
+      <w:pPr>
+        <w:ind w:left="5040" w:hanging="360"/>
+      </w:pPr>
+      <w:rPr>
+        <w:rFonts w:ascii="Symbol" w:hAnsi="Symbol" w:hint="default"/>
+      </w:rPr>
+    </w:lvl>
+    <w:lvl w:ilvl="7" w:tplc="04090003" w:tentative="1">
+      <w:start w:val="1"/>
+      <w:numFmt w:val="bullet"/>
+      <w:lvlText w:val="o"/>
+      <w:lvlJc w:val="left"/>
+      <w:pPr>
+        <w:ind w:left="5760" w:hanging="360"/>
+      </w:pPr>
+      <w:rPr>
+        <w:rFonts w:ascii="Courier New" w:hAnsi="Courier New" w:cs="Courier New" w:hint="default"/>
+      </w:rPr>
+    </w:lvl>
+    <w:lvl w:ilvl="8" w:tplc="04090005" w:tentative="1">
+      <w:start w:val="1"/>
+      <w:numFmt w:val="bullet"/>
+      <w:lvlText w:val=""/>
+      <w:lvlJc w:val="left"/>
+      <w:pPr>
+        <w:ind w:left="6480" w:hanging="360"/>
+      </w:pPr>
+      <w:rPr>
+        <w:rFonts w:ascii="Wingdings" w:hAnsi="Wingdings" w:hint="default"/>
+      </w:rPr>
+    </w:lvl>
+  </w:abstractNum>
+  <w:abstractNum w:abstractNumId="3" w15:restartNumberingAfterBreak="0">
+    <w:nsid w:val="5A27435E"/>
+    <w:multiLevelType w:val="hybridMultilevel"/>
+    <w:tmpl w:val="E09EAE74"/>
+    <w:lvl w:ilvl="0" w:tplc="04090001">
+      <w:start w:val="1"/>
+      <w:numFmt w:val="bullet"/>
+      <w:lvlText w:val=""/>
+      <w:lvlJc w:val="left"/>
+      <w:pPr>
+        <w:ind w:left="720" w:hanging="360"/>
+      </w:pPr>
+      <w:rPr>
+        <w:rFonts w:ascii="Symbol" w:hAnsi="Symbol" w:hint="default"/>
+      </w:rPr>
+    </w:lvl>
+    <w:lvl w:ilvl="1" w:tplc="04090003" w:tentative="1">
+      <w:start w:val="1"/>
+      <w:numFmt w:val="bullet"/>
+      <w:lvlText w:val="o"/>
+      <w:lvlJc w:val="left"/>
+      <w:pPr>
+        <w:ind w:left="1440" w:hanging="360"/>
+      </w:pPr>
+      <w:rPr>
+        <w:rFonts w:ascii="Courier New" w:hAnsi="Courier New" w:cs="Courier New" w:hint="default"/>
+      </w:rPr>
+    </w:lvl>
+    <w:lvl w:ilvl="2" w:tplc="04090005" w:tentative="1">
+      <w:start w:val="1"/>
+      <w:numFmt w:val="bullet"/>
+      <w:lvlText w:val=""/>
+      <w:lvlJc w:val="left"/>
+      <w:pPr>
+        <w:ind w:left="2160" w:hanging="360"/>
+      </w:pPr>
+      <w:rPr>
+        <w:rFonts w:ascii="Wingdings" w:hAnsi="Wingdings" w:hint="default"/>
+      </w:rPr>
+    </w:lvl>
+    <w:lvl w:ilvl="3" w:tplc="04090001" w:tentative="1">
+      <w:start w:val="1"/>
+      <w:numFmt w:val="bullet"/>
+      <w:lvlText w:val=""/>
+      <w:lvlJc w:val="left"/>
+      <w:pPr>
+        <w:ind w:left="2880" w:hanging="360"/>
+      </w:pPr>
+      <w:rPr>
+        <w:rFonts w:ascii="Symbol" w:hAnsi="Symbol" w:hint="default"/>
+      </w:rPr>
+    </w:lvl>
+    <w:lvl w:ilvl="4" w:tplc="04090003" w:tentative="1">
+      <w:start w:val="1"/>
+      <w:numFmt w:val="bullet"/>
+      <w:lvlText w:val="o"/>
+      <w:lvlJc w:val="left"/>
+      <w:pPr>
+        <w:ind w:left="3600" w:hanging="360"/>
+      </w:pPr>
+      <w:rPr>
+        <w:rFonts w:ascii="Courier New" w:hAnsi="Courier New" w:cs="Courier New" w:hint="default"/>
+      </w:rPr>
+    </w:lvl>
+    <w:lvl w:ilvl="5" w:tplc="04090005" w:tentative="1">
+      <w:start w:val="1"/>
+      <w:numFmt w:val="bullet"/>
+      <w:lvlText w:val=""/>
+      <w:lvlJc w:val="left"/>
+      <w:pPr>
+        <w:ind w:left="4320" w:hanging="360"/>
+      </w:pPr>
+      <w:rPr>
+        <w:rFonts w:ascii="Wingdings" w:hAnsi="Wingdings" w:hint="default"/>
+      </w:rPr>
+    </w:lvl>
+    <w:lvl w:ilvl="6" w:tplc="04090001" w:tentative="1">
+      <w:start w:val="1"/>
+      <w:numFmt w:val="bullet"/>
+      <w:lvlText w:val=""/>
+      <w:lvlJc w:val="left"/>
+      <w:pPr>
+        <w:ind w:left="5040" w:hanging="360"/>
+      </w:pPr>
+      <w:rPr>
+        <w:rFonts w:ascii="Symbol" w:hAnsi="Symbol" w:hint="default"/>
+      </w:rPr>
+    </w:lvl>
+    <w:lvl w:ilvl="7" w:tplc="04090003" w:tentative="1">
+      <w:start w:val="1"/>
+      <w:numFmt w:val="bullet"/>
+      <w:lvlText w:val="o"/>
+      <w:lvlJc w:val="left"/>
+      <w:pPr>
+        <w:ind w:left="5760" w:hanging="360"/>
+      </w:pPr>
+      <w:rPr>
+        <w:rFonts w:ascii="Courier New" w:hAnsi="Courier New" w:cs="Courier New" w:hint="default"/>
+      </w:rPr>
+    </w:lvl>
+    <w:lvl w:ilvl="8" w:tplc="04090005" w:tentative="1">
+      <w:start w:val="1"/>
+      <w:numFmt w:val="bullet"/>
+      <w:lvlText w:val=""/>
+      <w:lvlJc w:val="left"/>
+      <w:pPr>
+        <w:ind w:left="6480" w:hanging="360"/>
+      </w:pPr>
+      <w:rPr>
+        <w:rFonts w:ascii="Wingdings" w:hAnsi="Wingdings" w:hint="default"/>
+      </w:rPr>
+    </w:lvl>
+  </w:abstractNum>
+  <w:abstractNum w:abstractNumId="4" w15:restartNumberingAfterBreak="0">
+    <w:nsid w:val="6FC101E8"/>
+    <w:multiLevelType w:val="hybridMultilevel"/>
+    <w:tmpl w:val="8A78A694"/>
+    <w:lvl w:ilvl="0" w:tplc="04090001">
+      <w:start w:val="1"/>
+      <w:numFmt w:val="bullet"/>
+      <w:lvlText w:val=""/>
+      <w:lvlJc w:val="left"/>
+      <w:pPr>
+        <w:ind w:left="720" w:hanging="360"/>
+      </w:pPr>
+      <w:rPr>
+        <w:rFonts w:ascii="Symbol" w:hAnsi="Symbol" w:hint="default"/>
+      </w:rPr>
+    </w:lvl>
+    <w:lvl w:ilvl="1" w:tplc="04090003" w:tentative="1">
+      <w:start w:val="1"/>
+      <w:numFmt w:val="bullet"/>
+      <w:lvlText w:val="o"/>
+      <w:lvlJc w:val="left"/>
+      <w:pPr>
+        <w:ind w:left="1440" w:hanging="360"/>
+      </w:pPr>
+      <w:rPr>
+        <w:rFonts w:ascii="Courier New" w:hAnsi="Courier New" w:cs="Courier New" w:hint="default"/>
+      </w:rPr>
+    </w:lvl>
+    <w:lvl w:ilvl="2" w:tplc="04090005" w:tentative="1">
+      <w:start w:val="1"/>
+      <w:numFmt w:val="bullet"/>
+      <w:lvlText w:val=""/>
+      <w:lvlJc w:val="left"/>
+      <w:pPr>
+        <w:ind w:left="2160" w:hanging="360"/>
+      </w:pPr>
+      <w:rPr>
+        <w:rFonts w:ascii="Wingdings" w:hAnsi="Wingdings" w:hint="default"/>
+      </w:rPr>
+    </w:lvl>
+    <w:lvl w:ilvl="3" w:tplc="04090001" w:tentative="1">
+      <w:start w:val="1"/>
+      <w:numFmt w:val="bullet"/>
+      <w:lvlText w:val=""/>
+      <w:lvlJc w:val="left"/>
+      <w:pPr>
+        <w:ind w:left="2880" w:hanging="360"/>
+      </w:pPr>
+      <w:rPr>
+        <w:rFonts w:ascii="Symbol" w:hAnsi="Symbol" w:hint="default"/>
+      </w:rPr>
+    </w:lvl>
+    <w:lvl w:ilvl="4" w:tplc="04090003" w:tentative="1">
+      <w:start w:val="1"/>
+      <w:numFmt w:val="bullet"/>
+      <w:lvlText w:val="o"/>
+      <w:lvlJc w:val="left"/>
+      <w:pPr>
+        <w:ind w:left="3600" w:hanging="360"/>
+      </w:pPr>
+      <w:rPr>
+        <w:rFonts w:ascii="Courier New" w:hAnsi="Courier New" w:cs="Courier New" w:hint="default"/>
+      </w:rPr>
+    </w:lvl>
+    <w:lvl w:ilvl="5" w:tplc="04090005" w:tentative="1">
+      <w:start w:val="1"/>
+      <w:numFmt w:val="bullet"/>
+      <w:lvlText w:val=""/>
+      <w:lvlJc w:val="left"/>
+      <w:pPr>
+        <w:ind w:left="4320" w:hanging="360"/>
+      </w:pPr>
+      <w:rPr>
+        <w:rFonts w:ascii="Wingdings" w:hAnsi="Wingdings" w:hint="default"/>
+      </w:rPr>
+    </w:lvl>
+    <w:lvl w:ilvl="6" w:tplc="04090001" w:tentative="1">
+      <w:start w:val="1"/>
+      <w:numFmt w:val="bullet"/>
+      <w:lvlText w:val=""/>
+      <w:lvlJc w:val="left"/>
+      <w:pPr>
+        <w:ind w:left="5040" w:hanging="360"/>
+      </w:pPr>
+      <w:rPr>
+        <w:rFonts w:ascii="Symbol" w:hAnsi="Symbol" w:hint="default"/>
+      </w:rPr>
+    </w:lvl>
+    <w:lvl w:ilvl="7" w:tplc="04090003" w:tentative="1">
+      <w:start w:val="1"/>
+      <w:numFmt w:val="bullet"/>
+      <w:lvlText w:val="o"/>
+      <w:lvlJc w:val="left"/>
+      <w:pPr>
+        <w:ind w:left="5760" w:hanging="360"/>
+      </w:pPr>
+      <w:rPr>
+        <w:rFonts w:ascii="Courier New" w:hAnsi="Courier New" w:cs="Courier New" w:hint="default"/>
+      </w:rPr>
+    </w:lvl>
+    <w:lvl w:ilvl="8" w:tplc="04090005" w:tentative="1">
+      <w:start w:val="1"/>
+      <w:numFmt w:val="bullet"/>
+      <w:lvlText w:val=""/>
+      <w:lvlJc w:val="left"/>
+      <w:pPr>
+        <w:ind w:left="6480" w:hanging="360"/>
+      </w:pPr>
+      <w:rPr>
+        <w:rFonts w:ascii="Wingdings" w:hAnsi="Wingdings" w:hint="default"/>
+      </w:rPr>
+    </w:lvl>
+  </w:abstractNum>
+  <w:num w:numId="1" w16cid:durableId="1743289890">
+    <w:abstractNumId w:val="2"/>
+  </w:num>
+  <w:num w:numId="2" w16cid:durableId="476410801">
+    <w:abstractNumId w:val="1"/>
+  </w:num>
+  <w:num w:numId="3" w16cid:durableId="1336106646">
+    <w:abstractNumId w:val="3"/>
+  </w:num>
+  <w:num w:numId="4" w16cid:durableId="650603537">
+    <w:abstractNumId w:val="0"/>
+  </w:num>
+  <w:num w:numId="5" w16cid:durableId="1575622139">
+    <w:abstractNumId w:val="4"/>
+  </w:num>
+</w:numbering>
 </file>
 
 <file path=word/styles.xml><?xml version="1.0" encoding="utf-8"?>
@@ -2500,6 +3549,7 @@
     <w:lsdException w:name="HTML Sample" w:semiHidden="1" w:unhideWhenUsed="1"/>
     <w:lsdException w:name="HTML Typewriter" w:semiHidden="1" w:unhideWhenUsed="1"/>
     <w:lsdException w:name="HTML Variable" w:semiHidden="1" w:unhideWhenUsed="1"/>
+    <w:lsdException w:name="Normal Table" w:semiHidden="1" w:unhideWhenUsed="1"/>
     <w:lsdException w:name="annotation subject" w:semiHidden="1" w:unhideWhenUsed="1"/>
     <w:lsdException w:name="No List" w:semiHidden="1" w:unhideWhenUsed="1"/>
     <w:lsdException w:name="Outline List 1" w:semiHidden="1" w:unhideWhenUsed="1"/>
@@ -2546,8 +3596,10 @@
     <w:lsdException w:name="Table Subtle 2" w:semiHidden="1" w:unhideWhenUsed="1"/>
     <w:lsdException w:name="Table Web 1" w:semiHidden="1" w:unhideWhenUsed="1"/>
     <w:lsdException w:name="Table Web 2" w:semiHidden="1" w:unhideWhenUsed="1"/>
+    <w:lsdException w:name="Table Web 3" w:semiHidden="1" w:unhideWhenUsed="1"/>
     <w:lsdException w:name="Balloon Text" w:semiHidden="1" w:unhideWhenUsed="1"/>
     <w:lsdException w:name="Table Grid" w:uiPriority="39"/>
+    <w:lsdException w:name="Table Theme" w:semiHidden="1" w:unhideWhenUsed="1"/>
     <w:lsdException w:name="Placeholder Text" w:semiHidden="1"/>
     <w:lsdException w:name="No Spacing" w:uiPriority="1" w:qFormat="1"/>
     <w:lsdException w:name="Light Shading" w:uiPriority="60"/>
@@ -2822,6 +3874,17 @@
       <w:color w:val="605E5C"/>
       <w:shd w:val="clear" w:color="auto" w:fill="E1DFDD"/>
     </w:rPr>
+  </w:style>
+  <w:style w:type="paragraph" w:styleId="ListParagraph">
+    <w:name w:val="List Paragraph"/>
+    <w:basedOn w:val="Normal"/>
+    <w:uiPriority w:val="34"/>
+    <w:qFormat/>
+    <w:rsid w:val="00D44921"/>
+    <w:pPr>
+      <w:ind w:left="720"/>
+      <w:contextualSpacing/>
+    </w:pPr>
   </w:style>
 </w:styles>
 </file>

</xml_diff>